<commit_message>
Finish notiz chapter 7
</commit_message>
<xml_diff>
--- a/data/documents/Bachelor/LeanAgileAcceptanceTDD.docx
+++ b/data/documents/Bachelor/LeanAgileAcceptanceTDD.docx
@@ -1,6 +1,6 @@
 
 <file path=word/document.xml><?xml version="1.0" encoding="utf-8"?>
-<w:document xmlns:wpc="http://schemas.microsoft.com/office/word/2010/wordprocessingCanvas" xmlns:cx="http://schemas.microsoft.com/office/drawing/2014/chartex" xmlns:cx1="http://schemas.microsoft.com/office/drawing/2015/9/8/chartex" xmlns:mc="http://schemas.openxmlformats.org/markup-compatibility/2006" xmlns:o="urn:schemas-microsoft-com:office:office" xmlns:r="http://schemas.openxmlformats.org/officeDocument/2006/relationships" xmlns:m="http://schemas.openxmlformats.org/officeDocument/2006/math" xmlns:v="urn:schemas-microsoft-com:vml" xmlns:wp14="http://schemas.microsoft.com/office/word/2010/wordprocessingDrawing" xmlns:wp="http://schemas.openxmlformats.org/drawingml/2006/wordprocessingDrawing" xmlns:w10="urn:schemas-microsoft-com:office:word" xmlns:w="http://schemas.openxmlformats.org/wordprocessingml/2006/main" xmlns:w14="http://schemas.microsoft.com/office/word/2010/wordml" xmlns:w15="http://schemas.microsoft.com/office/word/2012/wordml" xmlns:w16se="http://schemas.microsoft.com/office/word/2015/wordml/symex" xmlns:wpg="http://schemas.microsoft.com/office/word/2010/wordprocessingGroup" xmlns:wpi="http://schemas.microsoft.com/office/word/2010/wordprocessingInk" xmlns:wne="http://schemas.microsoft.com/office/word/2006/wordml" xmlns:wps="http://schemas.microsoft.com/office/word/2010/wordprocessingShape" mc:Ignorable="w14 w15 w16se wp14">
+<w:document xmlns:wpc="http://schemas.microsoft.com/office/word/2010/wordprocessingCanvas" xmlns:cx="http://schemas.microsoft.com/office/drawing/2014/chartex" xmlns:cx1="http://schemas.microsoft.com/office/drawing/2015/9/8/chartex" xmlns:cx2="http://schemas.microsoft.com/office/drawing/2015/10/21/chartex" xmlns:cx3="http://schemas.microsoft.com/office/drawing/2016/5/9/chartex" xmlns:cx4="http://schemas.microsoft.com/office/drawing/2016/5/10/chartex" xmlns:cx5="http://schemas.microsoft.com/office/drawing/2016/5/11/chartex" xmlns:cx6="http://schemas.microsoft.com/office/drawing/2016/5/12/chartex" xmlns:cx7="http://schemas.microsoft.com/office/drawing/2016/5/13/chartex" xmlns:cx8="http://schemas.microsoft.com/office/drawing/2016/5/14/chartex" xmlns:mc="http://schemas.openxmlformats.org/markup-compatibility/2006" xmlns:aink="http://schemas.microsoft.com/office/drawing/2016/ink" xmlns:am3d="http://schemas.microsoft.com/office/drawing/2017/model3d" xmlns:o="urn:schemas-microsoft-com:office:office" xmlns:r="http://schemas.openxmlformats.org/officeDocument/2006/relationships" xmlns:m="http://schemas.openxmlformats.org/officeDocument/2006/math" xmlns:v="urn:schemas-microsoft-com:vml" xmlns:wp14="http://schemas.microsoft.com/office/word/2010/wordprocessingDrawing" xmlns:wp="http://schemas.openxmlformats.org/drawingml/2006/wordprocessingDrawing" xmlns:w10="urn:schemas-microsoft-com:office:word" xmlns:w="http://schemas.openxmlformats.org/wordprocessingml/2006/main" xmlns:w14="http://schemas.microsoft.com/office/word/2010/wordml" xmlns:w15="http://schemas.microsoft.com/office/word/2012/wordml" xmlns:w16cex="http://schemas.microsoft.com/office/word/2018/wordml/cex" xmlns:w16cid="http://schemas.microsoft.com/office/word/2016/wordml/cid" xmlns:w16="http://schemas.microsoft.com/office/word/2018/wordml" xmlns:w16se="http://schemas.microsoft.com/office/word/2015/wordml/symex" xmlns:wpg="http://schemas.microsoft.com/office/word/2010/wordprocessingGroup" xmlns:wpi="http://schemas.microsoft.com/office/word/2010/wordprocessingInk" xmlns:wne="http://schemas.microsoft.com/office/word/2006/wordml" xmlns:wps="http://schemas.microsoft.com/office/word/2010/wordprocessingShape" mc:Ignorable="w14 w15 w16se w16cid w16 w16cex wp14">
   <w:body>
     <w:p>
       <w:pPr>
@@ -57,6 +57,9 @@
       <w:r>
         <w:t>Kurzbeschreibung</w:t>
       </w:r>
+      <w:r>
+        <w:t xml:space="preserve"> (CHECK – Geschrieben)</w:t>
+      </w:r>
     </w:p>
     <w:p/>
     <w:p>
@@ -309,15 +312,7 @@
         </w:numPr>
       </w:pPr>
       <w:r>
-        <w:t xml:space="preserve">Ursprung von ATDD (S5 – ATDD </w:t>
-      </w:r>
-      <w:proofErr w:type="spellStart"/>
-      <w:r>
-        <w:t>Lineage</w:t>
-      </w:r>
-      <w:proofErr w:type="spellEnd"/>
-      <w:r>
-        <w:t>)</w:t>
+        <w:t>Ursprung von ATDD (S5 – ATDD Lineage)</w:t>
       </w:r>
     </w:p>
     <w:p>
@@ -329,7 +324,15 @@
         </w:numPr>
       </w:pPr>
       <w:r>
-        <w:t xml:space="preserve">Zitat: „Acceptance test </w:t>
+        <w:t xml:space="preserve">Zitat: „Acceptance </w:t>
+      </w:r>
+      <w:proofErr w:type="spellStart"/>
+      <w:r>
+        <w:t>test</w:t>
+      </w:r>
+      <w:proofErr w:type="spellEnd"/>
+      <w:r>
+        <w:t xml:space="preserve"> </w:t>
       </w:r>
       <w:proofErr w:type="spellStart"/>
       <w:r>
@@ -912,19 +915,208 @@
       </w:r>
       <w:proofErr w:type="spellEnd"/>
       <w:r>
+        <w:t xml:space="preserve"> Fig 6.1 „Purpose </w:t>
+      </w:r>
+      <w:proofErr w:type="spellStart"/>
+      <w:r>
+        <w:t>of</w:t>
+      </w:r>
+      <w:proofErr w:type="spellEnd"/>
+      <w:r>
+        <w:t xml:space="preserve"> Tests“</w:t>
+      </w:r>
+      <w:r>
+        <w:t>)</w:t>
+      </w:r>
+    </w:p>
+    <w:p>
+      <w:pPr>
+        <w:pStyle w:val="Listenabsatz"/>
+        <w:numPr>
+          <w:ilvl w:val="1"/>
+          <w:numId w:val="1"/>
+        </w:numPr>
+      </w:pPr>
+      <w:r>
+        <w:t>Erkläre 6 Arten (S24)</w:t>
+      </w:r>
+    </w:p>
+    <w:p>
+      <w:pPr>
+        <w:pStyle w:val="Listenabsatz"/>
+        <w:numPr>
+          <w:ilvl w:val="1"/>
+          <w:numId w:val="1"/>
+        </w:numPr>
+      </w:pPr>
+      <w:r>
+        <w:t>Funktionale Tests sollten häufig auf mehreren Plattformen laufen (S.28)</w:t>
+      </w:r>
+    </w:p>
+    <w:p>
+      <w:pPr>
+        <w:pStyle w:val="Listenabsatz"/>
+        <w:numPr>
+          <w:ilvl w:val="0"/>
+          <w:numId w:val="1"/>
+        </w:numPr>
+      </w:pPr>
+      <w:r>
+        <w:t>Test Pyramide</w:t>
+      </w:r>
+    </w:p>
+    <w:p>
+      <w:pPr>
+        <w:pStyle w:val="Listenabsatz"/>
+        <w:numPr>
+          <w:ilvl w:val="1"/>
+          <w:numId w:val="1"/>
+        </w:numPr>
+      </w:pPr>
+      <w:r>
+        <w:t>Zusammenhang Test-Matrix und Test-Pyramide</w:t>
+      </w:r>
+    </w:p>
+    <w:p>
+      <w:pPr>
+        <w:pStyle w:val="Listenabsatz"/>
+        <w:numPr>
+          <w:ilvl w:val="0"/>
+          <w:numId w:val="1"/>
+        </w:numPr>
+      </w:pPr>
+      <w:proofErr w:type="spellStart"/>
+      <w:r>
+        <w:t>Deployments</w:t>
+      </w:r>
+      <w:proofErr w:type="spellEnd"/>
+      <w:r>
+        <w:t xml:space="preserve"> / Plattformen (S25/26)</w:t>
+      </w:r>
+    </w:p>
+    <w:p>
+      <w:pPr>
+        <w:pStyle w:val="Listenabsatz"/>
+        <w:numPr>
+          <w:ilvl w:val="1"/>
+          <w:numId w:val="1"/>
+        </w:numPr>
+      </w:pPr>
+      <w:r>
+        <w:t>Normalfall</w:t>
+      </w:r>
+    </w:p>
+    <w:p>
+      <w:pPr>
+        <w:pStyle w:val="Listenabsatz"/>
+        <w:numPr>
+          <w:ilvl w:val="1"/>
+          <w:numId w:val="1"/>
+        </w:numPr>
+      </w:pPr>
+      <w:proofErr w:type="spellStart"/>
+      <w:r>
+        <w:t>GothaerSys</w:t>
+      </w:r>
+      <w:proofErr w:type="spellEnd"/>
+      <w:r>
+        <w:t>-Beispiel</w:t>
+      </w:r>
+    </w:p>
+    <w:p>
+      <w:pPr>
+        <w:pStyle w:val="Listenabsatz"/>
+        <w:numPr>
+          <w:ilvl w:val="0"/>
+          <w:numId w:val="1"/>
+        </w:numPr>
+      </w:pPr>
+      <w:r>
+        <w:t>Test Facetten (S. 27)</w:t>
+      </w:r>
+    </w:p>
+    <w:p>
+      <w:pPr>
+        <w:pStyle w:val="Listenabsatz"/>
+        <w:numPr>
+          <w:ilvl w:val="0"/>
+          <w:numId w:val="1"/>
+        </w:numPr>
+      </w:pPr>
+      <w:r>
+        <w:t>Control / Observer Points für besseres Testen (S.27)</w:t>
+      </w:r>
+    </w:p>
+    <w:p>
+      <w:pPr>
+        <w:pStyle w:val="Listenabsatz"/>
+        <w:numPr>
+          <w:ilvl w:val="0"/>
+          <w:numId w:val="1"/>
+        </w:numPr>
+      </w:pPr>
+      <w:r>
+        <w:t>Tests und Anforderungen sind immer Verknüpft (S.28)</w:t>
+      </w:r>
+    </w:p>
+    <w:p>
+      <w:pPr>
+        <w:pStyle w:val="Listenabsatz"/>
+        <w:numPr>
+          <w:ilvl w:val="0"/>
+          <w:numId w:val="1"/>
+        </w:numPr>
+      </w:pPr>
+      <w:r>
+        <w:t>Neuer Test bedeutet neue Anforderung (S27)</w:t>
+      </w:r>
+    </w:p>
+    <w:p>
+      <w:pPr>
+        <w:pStyle w:val="Listenabsatz"/>
+        <w:numPr>
+          <w:ilvl w:val="1"/>
+          <w:numId w:val="1"/>
+        </w:numPr>
+      </w:pPr>
+      <w:r>
+        <w:t>Neue Anforderung kann ein Detail einer aktuellen Anforderung sein</w:t>
+      </w:r>
+    </w:p>
+    <w:p>
+      <w:pPr>
+        <w:pStyle w:val="Listenabsatz"/>
+        <w:numPr>
+          <w:ilvl w:val="1"/>
+          <w:numId w:val="1"/>
+        </w:numPr>
+      </w:pPr>
+      <w:r>
+        <w:t>Anforderung ungleich Feature – wird später im Detail erklärt</w:t>
+      </w:r>
+    </w:p>
+    <w:p>
+      <w:pPr>
+        <w:pStyle w:val="Listenabsatz"/>
+        <w:numPr>
+          <w:ilvl w:val="1"/>
+          <w:numId w:val="1"/>
+        </w:numPr>
+      </w:pPr>
+      <w:r>
+        <w:t xml:space="preserve">Quote: „Any </w:t>
+      </w:r>
+      <w:proofErr w:type="spellStart"/>
+      <w:r>
+        <w:t>test</w:t>
+      </w:r>
+      <w:proofErr w:type="spellEnd"/>
+      <w:r>
         <w:t xml:space="preserve"> </w:t>
       </w:r>
       <w:proofErr w:type="spellStart"/>
       <w:r>
-        <w:t>Fig</w:t>
-      </w:r>
-      <w:proofErr w:type="spellEnd"/>
-      <w:r>
-        <w:t xml:space="preserve"> 6.1 „</w:t>
-      </w:r>
-      <w:proofErr w:type="spellStart"/>
-      <w:r>
-        <w:t>Purpose</w:t>
+        <w:t>created</w:t>
       </w:r>
       <w:proofErr w:type="spellEnd"/>
       <w:r>
@@ -932,208 +1124,11 @@
       </w:r>
       <w:proofErr w:type="spellStart"/>
       <w:r>
-        <w:t>of</w:t>
-      </w:r>
-      <w:proofErr w:type="spellEnd"/>
-      <w:r>
-        <w:t xml:space="preserve"> Tests“</w:t>
-      </w:r>
-      <w:r>
-        <w:t>)</w:t>
-      </w:r>
-    </w:p>
-    <w:p>
-      <w:pPr>
-        <w:pStyle w:val="Listenabsatz"/>
-        <w:numPr>
-          <w:ilvl w:val="1"/>
-          <w:numId w:val="1"/>
-        </w:numPr>
-      </w:pPr>
-      <w:r>
-        <w:t>Erkläre 6 Arten (S24)</w:t>
-      </w:r>
-    </w:p>
-    <w:p>
-      <w:pPr>
-        <w:pStyle w:val="Listenabsatz"/>
-        <w:numPr>
-          <w:ilvl w:val="1"/>
-          <w:numId w:val="1"/>
-        </w:numPr>
-      </w:pPr>
-      <w:r>
-        <w:t>Funktionale Tests sollten häufig auf mehreren Plattformen laufen (S.28)</w:t>
-      </w:r>
-    </w:p>
-    <w:p>
-      <w:pPr>
-        <w:pStyle w:val="Listenabsatz"/>
-        <w:numPr>
-          <w:ilvl w:val="0"/>
-          <w:numId w:val="1"/>
-        </w:numPr>
-      </w:pPr>
-      <w:r>
-        <w:t>Test Pyramide</w:t>
-      </w:r>
-    </w:p>
-    <w:p>
-      <w:pPr>
-        <w:pStyle w:val="Listenabsatz"/>
-        <w:numPr>
-          <w:ilvl w:val="1"/>
-          <w:numId w:val="1"/>
-        </w:numPr>
-      </w:pPr>
-      <w:r>
-        <w:t>Zusammenhang Test-Matrix und Test-Pyramide</w:t>
-      </w:r>
-    </w:p>
-    <w:p>
-      <w:pPr>
-        <w:pStyle w:val="Listenabsatz"/>
-        <w:numPr>
-          <w:ilvl w:val="0"/>
-          <w:numId w:val="1"/>
-        </w:numPr>
-      </w:pPr>
-      <w:proofErr w:type="spellStart"/>
-      <w:r>
-        <w:t>Deployments</w:t>
-      </w:r>
-      <w:proofErr w:type="spellEnd"/>
-      <w:r>
-        <w:t xml:space="preserve"> / Plattformen (S25/26)</w:t>
-      </w:r>
-    </w:p>
-    <w:p>
-      <w:pPr>
-        <w:pStyle w:val="Listenabsatz"/>
-        <w:numPr>
-          <w:ilvl w:val="1"/>
-          <w:numId w:val="1"/>
-        </w:numPr>
-      </w:pPr>
-      <w:r>
-        <w:t>Normalfall</w:t>
-      </w:r>
-    </w:p>
-    <w:p>
-      <w:pPr>
-        <w:pStyle w:val="Listenabsatz"/>
-        <w:numPr>
-          <w:ilvl w:val="1"/>
-          <w:numId w:val="1"/>
-        </w:numPr>
-      </w:pPr>
-      <w:proofErr w:type="spellStart"/>
-      <w:r>
-        <w:t>GothaerSys</w:t>
-      </w:r>
-      <w:proofErr w:type="spellEnd"/>
-      <w:r>
-        <w:t>-Beispiel</w:t>
-      </w:r>
-    </w:p>
-    <w:p>
-      <w:pPr>
-        <w:pStyle w:val="Listenabsatz"/>
-        <w:numPr>
-          <w:ilvl w:val="0"/>
-          <w:numId w:val="1"/>
-        </w:numPr>
-      </w:pPr>
-      <w:r>
-        <w:t>Test Facetten (S. 27)</w:t>
-      </w:r>
-    </w:p>
-    <w:p>
-      <w:pPr>
-        <w:pStyle w:val="Listenabsatz"/>
-        <w:numPr>
-          <w:ilvl w:val="0"/>
-          <w:numId w:val="1"/>
-        </w:numPr>
-      </w:pPr>
-      <w:r>
-        <w:t>Control / Observer Points für besseres Testen (S.27)</w:t>
-      </w:r>
-    </w:p>
-    <w:p>
-      <w:pPr>
-        <w:pStyle w:val="Listenabsatz"/>
-        <w:numPr>
-          <w:ilvl w:val="0"/>
-          <w:numId w:val="1"/>
-        </w:numPr>
-      </w:pPr>
-      <w:r>
-        <w:t>Tests und Anforderungen sind immer Verknüpft (S.28)</w:t>
-      </w:r>
-    </w:p>
-    <w:p>
-      <w:pPr>
-        <w:pStyle w:val="Listenabsatz"/>
-        <w:numPr>
-          <w:ilvl w:val="0"/>
-          <w:numId w:val="1"/>
-        </w:numPr>
-      </w:pPr>
-      <w:r>
-        <w:t>Neuer Test bedeutet neue Anforderung (S27)</w:t>
-      </w:r>
-    </w:p>
-    <w:p>
-      <w:pPr>
-        <w:pStyle w:val="Listenabsatz"/>
-        <w:numPr>
-          <w:ilvl w:val="1"/>
-          <w:numId w:val="1"/>
-        </w:numPr>
-      </w:pPr>
-      <w:r>
-        <w:t>Neue Anforderung kann ein Detail einer aktuellen Anforderung sein</w:t>
-      </w:r>
-    </w:p>
-    <w:p>
-      <w:pPr>
-        <w:pStyle w:val="Listenabsatz"/>
-        <w:numPr>
-          <w:ilvl w:val="1"/>
-          <w:numId w:val="1"/>
-        </w:numPr>
-      </w:pPr>
-      <w:r>
-        <w:t>Anforderung ungleich Feature – wird später im Detail erklärt</w:t>
-      </w:r>
-    </w:p>
-    <w:p>
-      <w:pPr>
-        <w:pStyle w:val="Listenabsatz"/>
-        <w:numPr>
-          <w:ilvl w:val="1"/>
-          <w:numId w:val="1"/>
-        </w:numPr>
-      </w:pPr>
-      <w:r>
-        <w:t>Quote: „</w:t>
-      </w:r>
-      <w:proofErr w:type="spellStart"/>
-      <w:r>
-        <w:t>Any</w:t>
-      </w:r>
-      <w:proofErr w:type="spellEnd"/>
-      <w:r>
-        <w:t xml:space="preserve"> test </w:t>
-      </w:r>
-      <w:proofErr w:type="spellStart"/>
-      <w:r>
-        <w:t>created</w:t>
-      </w:r>
-      <w:proofErr w:type="spellEnd"/>
-      <w:r>
-        <w:t xml:space="preserve"> after </w:t>
+        <w:t>after</w:t>
+      </w:r>
+      <w:proofErr w:type="spellEnd"/>
+      <w:r>
+        <w:t xml:space="preserve"> </w:t>
       </w:r>
       <w:proofErr w:type="spellStart"/>
       <w:r>
@@ -1141,15 +1136,7 @@
       </w:r>
       <w:proofErr w:type="spellEnd"/>
       <w:r>
-        <w:t xml:space="preserve"> </w:t>
-      </w:r>
-      <w:proofErr w:type="spellStart"/>
-      <w:r>
-        <w:t>code</w:t>
-      </w:r>
-      <w:proofErr w:type="spellEnd"/>
-      <w:r>
-        <w:t xml:space="preserve"> </w:t>
+        <w:t xml:space="preserve"> code </w:t>
       </w:r>
       <w:proofErr w:type="spellStart"/>
       <w:r>
@@ -1519,15 +1506,7 @@
         </w:numPr>
       </w:pPr>
       <w:r>
-        <w:t xml:space="preserve">Grafik (S34 </w:t>
-      </w:r>
-      <w:proofErr w:type="spellStart"/>
-      <w:r>
-        <w:t>Figure</w:t>
-      </w:r>
-      <w:proofErr w:type="spellEnd"/>
-      <w:r>
-        <w:t xml:space="preserve"> 4.3)</w:t>
+        <w:t>Grafik (S34 Figure 4.3)</w:t>
       </w:r>
     </w:p>
     <w:p>
@@ -1568,15 +1547,7 @@
         </w:numPr>
       </w:pPr>
       <w:r>
-        <w:t xml:space="preserve">Business </w:t>
-      </w:r>
-      <w:proofErr w:type="spellStart"/>
-      <w:r>
-        <w:t>Rule</w:t>
-      </w:r>
-      <w:proofErr w:type="spellEnd"/>
-      <w:r>
-        <w:t xml:space="preserve"> Test auf Unit Ebene schwer</w:t>
+        <w:t>Business Rule Test auf Unit Ebene schwer</w:t>
       </w:r>
     </w:p>
     <w:p>
@@ -1847,19 +1818,31 @@
         </w:numPr>
       </w:pPr>
       <w:r>
-        <w:t>Vision, Mission, Zielsetzung, Prinzipien (S41)</w:t>
-      </w:r>
-    </w:p>
-    <w:p>
-      <w:pPr>
-        <w:pStyle w:val="Listenabsatz"/>
-        <w:numPr>
-          <w:ilvl w:val="2"/>
-          <w:numId w:val="1"/>
-        </w:numPr>
-      </w:pPr>
-      <w:r>
-        <w:t>Ziele sollten SMART sein (S40)</w:t>
+        <w:t>Vision, Mission, Zielsetzung, Prinzipien (S41</w:t>
+      </w:r>
+      <w:r>
+        <w:t>/S46</w:t>
+      </w:r>
+      <w:r>
+        <w:t>)</w:t>
+      </w:r>
+    </w:p>
+    <w:p>
+      <w:pPr>
+        <w:pStyle w:val="Listenabsatz"/>
+        <w:numPr>
+          <w:ilvl w:val="2"/>
+          <w:numId w:val="1"/>
+        </w:numPr>
+      </w:pPr>
+      <w:r>
+        <w:t>Ziele sollten SMART sein (S40</w:t>
+      </w:r>
+      <w:r>
+        <w:t>/S46</w:t>
+      </w:r>
+      <w:r>
+        <w:t>)</w:t>
       </w:r>
     </w:p>
     <w:p>
@@ -1962,6 +1945,24 @@
         </w:numPr>
       </w:pPr>
       <w:r>
+        <w:t xml:space="preserve">Objekte [Zielsetzung] </w:t>
+      </w:r>
+      <w:r>
+        <w:t>repräsentieren</w:t>
+      </w:r>
+      <w:r>
+        <w:t xml:space="preserve"> Akzeptanztests für das ganze Projekt (S46)</w:t>
+      </w:r>
+    </w:p>
+    <w:p>
+      <w:pPr>
+        <w:pStyle w:val="Listenabsatz"/>
+        <w:numPr>
+          <w:ilvl w:val="3"/>
+          <w:numId w:val="1"/>
+        </w:numPr>
+      </w:pPr>
+      <w:r>
         <w:t>Management Tests (Note 1: S41)</w:t>
       </w:r>
     </w:p>
@@ -2077,13 +2078,1000 @@
       <w:pPr>
         <w:pStyle w:val="Listenabsatz"/>
         <w:numPr>
-          <w:ilvl w:val="1"/>
-          <w:numId w:val="1"/>
-        </w:numPr>
-      </w:pPr>
-      <w:bookmarkStart w:id="0" w:name="_GoBack"/>
-      <w:bookmarkEnd w:id="0"/>
-    </w:p>
+          <w:ilvl w:val="0"/>
+          <w:numId w:val="1"/>
+        </w:numPr>
+      </w:pPr>
+      <w:r>
+        <w:t>Feature</w:t>
+      </w:r>
+    </w:p>
+    <w:p>
+      <w:pPr>
+        <w:pStyle w:val="Listenabsatz"/>
+        <w:numPr>
+          <w:ilvl w:val="1"/>
+          <w:numId w:val="1"/>
+        </w:numPr>
+      </w:pPr>
+      <w:r>
+        <w:t>Definition</w:t>
+      </w:r>
+    </w:p>
+    <w:p>
+      <w:pPr>
+        <w:pStyle w:val="Listenabsatz"/>
+        <w:numPr>
+          <w:ilvl w:val="1"/>
+          <w:numId w:val="1"/>
+        </w:numPr>
+      </w:pPr>
+      <w:r>
+        <w:t xml:space="preserve">Aus Charter „High-Level </w:t>
+      </w:r>
+      <w:proofErr w:type="spellStart"/>
+      <w:r>
+        <w:t>Requirements</w:t>
+      </w:r>
+      <w:proofErr w:type="spellEnd"/>
+      <w:r>
+        <w:t>“</w:t>
+      </w:r>
+      <w:r>
+        <w:t xml:space="preserve"> (FEATURES)</w:t>
+      </w:r>
+      <w:r>
+        <w:t xml:space="preserve"> erstellen (S43)</w:t>
+      </w:r>
+    </w:p>
+    <w:p>
+      <w:pPr>
+        <w:pStyle w:val="Listenabsatz"/>
+        <w:numPr>
+          <w:ilvl w:val="2"/>
+          <w:numId w:val="1"/>
+        </w:numPr>
+      </w:pPr>
+      <w:r>
+        <w:t xml:space="preserve">High-Level </w:t>
+      </w:r>
+      <w:proofErr w:type="spellStart"/>
+      <w:r>
+        <w:t>Requirements</w:t>
+      </w:r>
+      <w:proofErr w:type="spellEnd"/>
+      <w:r>
+        <w:t xml:space="preserve"> sollen Objekte [Zielsetzung] unterstützen (S46)</w:t>
+      </w:r>
+    </w:p>
+    <w:p>
+      <w:pPr>
+        <w:pStyle w:val="Listenabsatz"/>
+        <w:numPr>
+          <w:ilvl w:val="3"/>
+          <w:numId w:val="1"/>
+        </w:numPr>
+      </w:pPr>
+      <w:r>
+        <w:t>Geben einen besseren Einblick des Ziels</w:t>
+      </w:r>
+    </w:p>
+    <w:p>
+      <w:pPr>
+        <w:pStyle w:val="Listenabsatz"/>
+        <w:numPr>
+          <w:ilvl w:val="3"/>
+          <w:numId w:val="1"/>
+        </w:numPr>
+      </w:pPr>
+      <w:r>
+        <w:t>HLR besitzen High-Level-Akzeptanzkriterien</w:t>
+      </w:r>
+    </w:p>
+    <w:p>
+      <w:pPr>
+        <w:pStyle w:val="Listenabsatz"/>
+        <w:numPr>
+          <w:ilvl w:val="2"/>
+          <w:numId w:val="1"/>
+        </w:numPr>
+      </w:pPr>
+      <w:r>
+        <w:t xml:space="preserve">Brainstorming Workshop mit Moderator mit </w:t>
+      </w:r>
+      <w:proofErr w:type="spellStart"/>
+      <w:r>
+        <w:t>Facilitator</w:t>
+      </w:r>
+      <w:proofErr w:type="spellEnd"/>
+      <w:r>
+        <w:t xml:space="preserve"> (S43)</w:t>
+      </w:r>
+    </w:p>
+    <w:p>
+      <w:pPr>
+        <w:pStyle w:val="Listenabsatz"/>
+        <w:numPr>
+          <w:ilvl w:val="3"/>
+          <w:numId w:val="1"/>
+        </w:numPr>
+      </w:pPr>
+      <w:hyperlink r:id="rId6" w:history="1">
+        <w:r>
+          <w:rPr>
+            <w:rStyle w:val="Hyperlink"/>
+          </w:rPr>
+          <w:t>https://kommunikationslotsen.de/facilitation/</w:t>
+        </w:r>
+      </w:hyperlink>
+      <w:r>
+        <w:t xml:space="preserve"> </w:t>
+      </w:r>
+    </w:p>
+    <w:p>
+      <w:pPr>
+        <w:pStyle w:val="Listenabsatz"/>
+        <w:numPr>
+          <w:ilvl w:val="3"/>
+          <w:numId w:val="1"/>
+        </w:numPr>
+      </w:pPr>
+      <w:r>
+        <w:t>Kreativität und verschiedene Sichtweisen für Finden von Features (S44)</w:t>
+      </w:r>
+    </w:p>
+    <w:p>
+      <w:pPr>
+        <w:pStyle w:val="Listenabsatz"/>
+        <w:numPr>
+          <w:ilvl w:val="3"/>
+          <w:numId w:val="1"/>
+        </w:numPr>
+      </w:pPr>
+      <w:r>
+        <w:t>Beispiele für Brainstorming „Spiele“</w:t>
+      </w:r>
+    </w:p>
+    <w:p>
+      <w:pPr>
+        <w:pStyle w:val="Listenabsatz"/>
+        <w:numPr>
+          <w:ilvl w:val="2"/>
+          <w:numId w:val="1"/>
+        </w:numPr>
+      </w:pPr>
+      <w:r>
+        <w:t xml:space="preserve">Beispiel-Feature Liste </w:t>
+      </w:r>
+    </w:p>
+    <w:p>
+      <w:pPr>
+        <w:pStyle w:val="Listenabsatz"/>
+        <w:numPr>
+          <w:ilvl w:val="3"/>
+          <w:numId w:val="1"/>
+        </w:numPr>
+      </w:pPr>
+      <w:r>
+        <w:t xml:space="preserve">Nicht alle Features müssen für das jetzige Ziel umgesetzt werden – </w:t>
+      </w:r>
+      <w:proofErr w:type="spellStart"/>
+      <w:r>
+        <w:t>verlgeich</w:t>
+      </w:r>
+      <w:proofErr w:type="spellEnd"/>
+      <w:r>
+        <w:t xml:space="preserve">: </w:t>
+      </w:r>
+      <w:proofErr w:type="spellStart"/>
+      <w:r>
+        <w:t>expansion</w:t>
+      </w:r>
+      <w:proofErr w:type="spellEnd"/>
+      <w:r>
+        <w:t xml:space="preserve"> Plan vs. First Projekt Plan (S44)</w:t>
+      </w:r>
+    </w:p>
+    <w:p>
+      <w:pPr>
+        <w:pStyle w:val="Listenabsatz"/>
+        <w:numPr>
+          <w:ilvl w:val="3"/>
+          <w:numId w:val="1"/>
+        </w:numPr>
+      </w:pPr>
+      <w:r>
+        <w:t>Reduzierung auf Kern Features für Projektziel</w:t>
+      </w:r>
+    </w:p>
+    <w:p>
+      <w:pPr>
+        <w:pStyle w:val="Listenabsatz"/>
+        <w:numPr>
+          <w:ilvl w:val="3"/>
+          <w:numId w:val="1"/>
+        </w:numPr>
+      </w:pPr>
+      <w:r>
+        <w:t>Können aufgehoben werden</w:t>
+      </w:r>
+    </w:p>
+    <w:p>
+      <w:pPr>
+        <w:pStyle w:val="Listenabsatz"/>
+        <w:numPr>
+          <w:ilvl w:val="1"/>
+          <w:numId w:val="1"/>
+        </w:numPr>
+      </w:pPr>
+      <w:r>
+        <w:t xml:space="preserve">Aus Feature </w:t>
+      </w:r>
+      <w:r>
+        <w:sym w:font="Wingdings" w:char="F0E0"/>
+      </w:r>
+      <w:r>
+        <w:t xml:space="preserve"> Akzeptanzkriterien für Feature finden</w:t>
+      </w:r>
+    </w:p>
+    <w:p>
+      <w:pPr>
+        <w:pStyle w:val="Listenabsatz"/>
+        <w:numPr>
+          <w:ilvl w:val="2"/>
+          <w:numId w:val="1"/>
+        </w:numPr>
+      </w:pPr>
+      <w:r>
+        <w:t>Tester können helfen relevante Kriterien zu finden (S45)</w:t>
+      </w:r>
+    </w:p>
+    <w:p>
+      <w:pPr>
+        <w:pStyle w:val="Listenabsatz"/>
+        <w:numPr>
+          <w:ilvl w:val="2"/>
+          <w:numId w:val="1"/>
+        </w:numPr>
+      </w:pPr>
+      <w:r>
+        <w:t>Kalkuliere Business-Wert (z.B.: High-Level ROI) (S45)</w:t>
+      </w:r>
+    </w:p>
+    <w:p>
+      <w:pPr>
+        <w:pStyle w:val="Listenabsatz"/>
+        <w:numPr>
+          <w:ilvl w:val="3"/>
+          <w:numId w:val="1"/>
+        </w:numPr>
+      </w:pPr>
+      <w:r>
+        <w:t>Priorität in Iterationen eingliedern (SCRUM)</w:t>
+      </w:r>
+    </w:p>
+    <w:p>
+      <w:pPr>
+        <w:pStyle w:val="Listenabsatz"/>
+        <w:numPr>
+          <w:ilvl w:val="3"/>
+          <w:numId w:val="1"/>
+        </w:numPr>
+      </w:pPr>
+      <w:r>
+        <w:t>Priorität in Queue eingliedern (KANBAN)</w:t>
+      </w:r>
+    </w:p>
+    <w:p/>
+    <w:p>
+      <w:pPr>
+        <w:pStyle w:val="Listenabsatz"/>
+        <w:numPr>
+          <w:ilvl w:val="0"/>
+          <w:numId w:val="1"/>
+        </w:numPr>
+      </w:pPr>
+      <w:r>
+        <w:lastRenderedPageBreak/>
+        <w:t>Stories</w:t>
+      </w:r>
+    </w:p>
+    <w:p>
+      <w:pPr>
+        <w:pStyle w:val="Listenabsatz"/>
+        <w:numPr>
+          <w:ilvl w:val="1"/>
+          <w:numId w:val="1"/>
+        </w:numPr>
+      </w:pPr>
+      <w:r>
+        <w:t>Definition</w:t>
+      </w:r>
+    </w:p>
+    <w:p>
+      <w:pPr>
+        <w:pStyle w:val="Listenabsatz"/>
+        <w:numPr>
+          <w:ilvl w:val="1"/>
+          <w:numId w:val="1"/>
+        </w:numPr>
+      </w:pPr>
+      <w:r>
+        <w:t>Features werden in Stories runtergebrochen (S47)</w:t>
+      </w:r>
+    </w:p>
+    <w:p>
+      <w:pPr>
+        <w:pStyle w:val="Listenabsatz"/>
+        <w:numPr>
+          <w:ilvl w:val="1"/>
+          <w:numId w:val="1"/>
+        </w:numPr>
+      </w:pPr>
+      <w:r>
+        <w:t>Stories sollten nach dem INVEST Kriterium erstellt werden (S46</w:t>
+      </w:r>
+      <w:r>
+        <w:t>/S56</w:t>
+      </w:r>
+      <w:r>
+        <w:t>)</w:t>
+      </w:r>
+    </w:p>
+    <w:p>
+      <w:pPr>
+        <w:pStyle w:val="Listenabsatz"/>
+        <w:numPr>
+          <w:ilvl w:val="2"/>
+          <w:numId w:val="1"/>
+        </w:numPr>
+      </w:pPr>
+      <w:r>
+        <w:t>Auflistung einzelner Faktoren (S55)</w:t>
+      </w:r>
+    </w:p>
+    <w:p>
+      <w:pPr>
+        <w:pStyle w:val="Listenabsatz"/>
+        <w:numPr>
+          <w:ilvl w:val="1"/>
+          <w:numId w:val="1"/>
+        </w:numPr>
+      </w:pPr>
+      <w:r>
+        <w:t>Beteiligte (Stakeholder) an Meetings können sich hier ändern (S48)</w:t>
+      </w:r>
+    </w:p>
+    <w:p>
+      <w:pPr>
+        <w:pStyle w:val="Listenabsatz"/>
+        <w:numPr>
+          <w:ilvl w:val="2"/>
+          <w:numId w:val="1"/>
+        </w:numPr>
+      </w:pPr>
+      <w:r>
+        <w:t>Z.B.: Sponsor ist hier nicht nötig, da HLR ausreicht</w:t>
+      </w:r>
+    </w:p>
+    <w:p>
+      <w:pPr>
+        <w:pStyle w:val="Listenabsatz"/>
+        <w:numPr>
+          <w:ilvl w:val="1"/>
+          <w:numId w:val="1"/>
+        </w:numPr>
+      </w:pPr>
+      <w:r>
+        <w:t>Stories können verschiedene Arten sein (S48</w:t>
+      </w:r>
+      <w:r>
+        <w:t>/S56</w:t>
+      </w:r>
+      <w:r>
+        <w:t>)</w:t>
+      </w:r>
+    </w:p>
+    <w:p>
+      <w:pPr>
+        <w:pStyle w:val="Listenabsatz"/>
+        <w:numPr>
+          <w:ilvl w:val="2"/>
+          <w:numId w:val="1"/>
+        </w:numPr>
+      </w:pPr>
+      <w:proofErr w:type="spellStart"/>
+      <w:r>
+        <w:t>Requirement</w:t>
+      </w:r>
+      <w:proofErr w:type="spellEnd"/>
+      <w:r>
+        <w:t xml:space="preserve"> Story (Kleiner Teil vom Feature)</w:t>
+      </w:r>
+    </w:p>
+    <w:p>
+      <w:pPr>
+        <w:pStyle w:val="Listenabsatz"/>
+        <w:numPr>
+          <w:ilvl w:val="3"/>
+          <w:numId w:val="1"/>
+        </w:numPr>
+      </w:pPr>
+      <w:r>
+        <w:t xml:space="preserve">User Story </w:t>
+      </w:r>
+    </w:p>
+    <w:p>
+      <w:pPr>
+        <w:pStyle w:val="Listenabsatz"/>
+        <w:numPr>
+          <w:ilvl w:val="4"/>
+          <w:numId w:val="1"/>
+        </w:numPr>
+      </w:pPr>
+      <w:r>
+        <w:t>Story, mit der der User in Berührung steht</w:t>
+      </w:r>
+    </w:p>
+    <w:p>
+      <w:pPr>
+        <w:pStyle w:val="Listenabsatz"/>
+        <w:numPr>
+          <w:ilvl w:val="4"/>
+          <w:numId w:val="1"/>
+        </w:numPr>
+      </w:pPr>
+      <w:r>
+        <w:t>Aus Extreme Programming (S48)</w:t>
+      </w:r>
+    </w:p>
+    <w:p>
+      <w:pPr>
+        <w:pStyle w:val="Listenabsatz"/>
+        <w:numPr>
+          <w:ilvl w:val="5"/>
+          <w:numId w:val="1"/>
+        </w:numPr>
+      </w:pPr>
+      <w:r>
+        <w:t xml:space="preserve">Formuliere Stories: Als &lt;Rolle&gt; möchte ich &lt;tue etwas&gt;, sodass &lt;Begründung&gt; </w:t>
+      </w:r>
+      <w:r>
+        <w:t>(S48)</w:t>
+      </w:r>
+    </w:p>
+    <w:p>
+      <w:pPr>
+        <w:pStyle w:val="Listenabsatz"/>
+        <w:numPr>
+          <w:ilvl w:val="4"/>
+          <w:numId w:val="1"/>
+        </w:numPr>
+      </w:pPr>
+      <w:r>
+        <w:t>User Stories besitzt Rolle, Aktion, Grund (S51/S56</w:t>
+      </w:r>
+      <w:r>
+        <w:t>)</w:t>
+      </w:r>
+    </w:p>
+    <w:p>
+      <w:pPr>
+        <w:pStyle w:val="Listenabsatz"/>
+        <w:numPr>
+          <w:ilvl w:val="3"/>
+          <w:numId w:val="1"/>
+        </w:numPr>
+      </w:pPr>
+      <w:proofErr w:type="spellStart"/>
+      <w:r>
+        <w:t>Constraint</w:t>
+      </w:r>
+      <w:proofErr w:type="spellEnd"/>
+      <w:r>
+        <w:t xml:space="preserve"> Story</w:t>
+      </w:r>
+    </w:p>
+    <w:p>
+      <w:pPr>
+        <w:pStyle w:val="Listenabsatz"/>
+        <w:numPr>
+          <w:ilvl w:val="4"/>
+          <w:numId w:val="1"/>
+        </w:numPr>
+      </w:pPr>
+      <w:r>
+        <w:t>Einfache Bedingung zum System sein</w:t>
+      </w:r>
+    </w:p>
+    <w:p>
+      <w:pPr>
+        <w:pStyle w:val="Listenabsatz"/>
+        <w:numPr>
+          <w:ilvl w:val="4"/>
+          <w:numId w:val="1"/>
+        </w:numPr>
+      </w:pPr>
+      <w:r>
+        <w:t xml:space="preserve">Hier ist oft </w:t>
+      </w:r>
+      <w:proofErr w:type="spellStart"/>
+      <w:r>
+        <w:t>Constraint</w:t>
+      </w:r>
+      <w:proofErr w:type="spellEnd"/>
+      <w:r>
+        <w:t xml:space="preserve"> Akzeptanzkriterium</w:t>
+      </w:r>
+    </w:p>
+    <w:p>
+      <w:pPr>
+        <w:pStyle w:val="Listenabsatz"/>
+        <w:numPr>
+          <w:ilvl w:val="2"/>
+          <w:numId w:val="1"/>
+        </w:numPr>
+      </w:pPr>
+      <w:r>
+        <w:t>Developer Story (S54)</w:t>
+      </w:r>
+    </w:p>
+    <w:p>
+      <w:pPr>
+        <w:pStyle w:val="Listenabsatz"/>
+        <w:numPr>
+          <w:ilvl w:val="3"/>
+          <w:numId w:val="1"/>
+        </w:numPr>
+      </w:pPr>
+      <w:r>
+        <w:t xml:space="preserve">Story entsteht </w:t>
+      </w:r>
+      <w:r>
+        <w:t xml:space="preserve">in der Regel </w:t>
+      </w:r>
+      <w:r>
+        <w:t xml:space="preserve">aus </w:t>
+      </w:r>
+      <w:proofErr w:type="spellStart"/>
+      <w:r>
+        <w:t>Requirement</w:t>
+      </w:r>
+      <w:proofErr w:type="spellEnd"/>
+      <w:r>
+        <w:t xml:space="preserve"> Stor</w:t>
+      </w:r>
+      <w:r>
+        <w:t>ies</w:t>
+      </w:r>
+    </w:p>
+    <w:p>
+      <w:pPr>
+        <w:pStyle w:val="Listenabsatz"/>
+        <w:numPr>
+          <w:ilvl w:val="3"/>
+          <w:numId w:val="1"/>
+        </w:numPr>
+      </w:pPr>
+      <w:r>
+        <w:t>Technische Story für Entwickler für Implementierung</w:t>
+      </w:r>
+    </w:p>
+    <w:p>
+      <w:pPr>
+        <w:pStyle w:val="Listenabsatz"/>
+        <w:numPr>
+          <w:ilvl w:val="1"/>
+          <w:numId w:val="1"/>
+        </w:numPr>
+      </w:pPr>
+      <w:r>
+        <w:t>Fachliche Begrifflichkeiten (S54)</w:t>
+      </w:r>
+    </w:p>
+    <w:p>
+      <w:pPr>
+        <w:pStyle w:val="Listenabsatz"/>
+        <w:numPr>
+          <w:ilvl w:val="2"/>
+          <w:numId w:val="1"/>
+        </w:numPr>
+      </w:pPr>
+      <w:r>
+        <w:t>Wichtig, vorher abzustimmen, um Missverständnisse zu vermeiden</w:t>
+      </w:r>
+    </w:p>
+    <w:p>
+      <w:pPr>
+        <w:pStyle w:val="Listenabsatz"/>
+        <w:numPr>
+          <w:ilvl w:val="2"/>
+          <w:numId w:val="1"/>
+        </w:numPr>
+      </w:pPr>
+      <w:r>
+        <w:t>Einheitliches Verständnis und Definitionen</w:t>
+      </w:r>
+      <w:r>
+        <w:t xml:space="preserve"> für bessere Kommunikation</w:t>
+      </w:r>
+    </w:p>
+    <w:p>
+      <w:pPr>
+        <w:pStyle w:val="Listenabsatz"/>
+        <w:numPr>
+          <w:ilvl w:val="2"/>
+          <w:numId w:val="1"/>
+        </w:numPr>
+      </w:pPr>
+      <w:r>
+        <w:t>Stories sollten in Kundensprache geschrieben werden (S56)</w:t>
+      </w:r>
+    </w:p>
+    <w:p>
+      <w:pPr>
+        <w:pStyle w:val="Listenabsatz"/>
+        <w:numPr>
+          <w:ilvl w:val="1"/>
+          <w:numId w:val="1"/>
+        </w:numPr>
+      </w:pPr>
+      <w:r>
+        <w:t>Rollen (S49)</w:t>
+      </w:r>
+    </w:p>
+    <w:p>
+      <w:pPr>
+        <w:pStyle w:val="Listenabsatz"/>
+        <w:numPr>
+          <w:ilvl w:val="2"/>
+          <w:numId w:val="1"/>
+        </w:numPr>
+      </w:pPr>
+      <w:r>
+        <w:t xml:space="preserve">Brainstorming mit </w:t>
+      </w:r>
+      <w:proofErr w:type="spellStart"/>
+      <w:r>
+        <w:t>Facilitator</w:t>
+      </w:r>
+      <w:proofErr w:type="spellEnd"/>
+    </w:p>
+    <w:p>
+      <w:pPr>
+        <w:pStyle w:val="Listenabsatz"/>
+        <w:numPr>
+          <w:ilvl w:val="2"/>
+          <w:numId w:val="1"/>
+        </w:numPr>
+      </w:pPr>
+      <w:r>
+        <w:t>Findung verschiedener User-Arten für Anwender und diverser Szenarien</w:t>
+      </w:r>
+      <w:r>
+        <w:t xml:space="preserve"> bzw. Prozesse</w:t>
+      </w:r>
+      <w:r>
+        <w:t>(S56)</w:t>
+      </w:r>
+      <w:r>
+        <w:t xml:space="preserve"> (Admin, Standardnutzer, spezielle Nutzer)</w:t>
+      </w:r>
+    </w:p>
+    <w:p>
+      <w:pPr>
+        <w:pStyle w:val="Listenabsatz"/>
+        <w:numPr>
+          <w:ilvl w:val="3"/>
+          <w:numId w:val="1"/>
+        </w:numPr>
+      </w:pPr>
+      <w:r>
+        <w:t>Keine Individuen (S56)</w:t>
+      </w:r>
+    </w:p>
+    <w:p>
+      <w:pPr>
+        <w:pStyle w:val="Listenabsatz"/>
+        <w:numPr>
+          <w:ilvl w:val="2"/>
+          <w:numId w:val="1"/>
+        </w:numPr>
+      </w:pPr>
+      <w:r>
+        <w:t xml:space="preserve">Können gut für </w:t>
+      </w:r>
+      <w:proofErr w:type="spellStart"/>
+      <w:r>
+        <w:t>Exploratory</w:t>
+      </w:r>
+      <w:proofErr w:type="spellEnd"/>
+      <w:r>
+        <w:t xml:space="preserve"> Tests genutzt werden</w:t>
+      </w:r>
+    </w:p>
+    <w:p>
+      <w:pPr>
+        <w:pStyle w:val="Listenabsatz"/>
+        <w:numPr>
+          <w:ilvl w:val="3"/>
+          <w:numId w:val="1"/>
+        </w:numPr>
+      </w:pPr>
+      <w:r>
+        <w:t>Prüfen, ob sich das System mit verwendeter Rolle richtig verhält</w:t>
+      </w:r>
+    </w:p>
+    <w:p>
+      <w:pPr>
+        <w:pStyle w:val="Listenabsatz"/>
+        <w:numPr>
+          <w:ilvl w:val="2"/>
+          <w:numId w:val="1"/>
+        </w:numPr>
+      </w:pPr>
+      <w:r>
+        <w:t>Rollen gliedern sich nach Interessen und Aufgaben</w:t>
+      </w:r>
+    </w:p>
+    <w:p>
+      <w:pPr>
+        <w:pStyle w:val="Listenabsatz"/>
+        <w:numPr>
+          <w:ilvl w:val="2"/>
+          <w:numId w:val="1"/>
+        </w:numPr>
+      </w:pPr>
+      <w:r>
+        <w:t>Rollenattribute</w:t>
+      </w:r>
+      <w:r>
+        <w:t xml:space="preserve"> (S49/S50)</w:t>
+      </w:r>
+    </w:p>
+    <w:p>
+      <w:pPr>
+        <w:pStyle w:val="Listenabsatz"/>
+        <w:numPr>
+          <w:ilvl w:val="3"/>
+          <w:numId w:val="1"/>
+        </w:numPr>
+      </w:pPr>
+      <w:r>
+        <w:t>Nutzungsfrequenz (Wie oft benutzt die Rolle das System)</w:t>
+      </w:r>
+    </w:p>
+    <w:p>
+      <w:pPr>
+        <w:pStyle w:val="Listenabsatz"/>
+        <w:numPr>
+          <w:ilvl w:val="3"/>
+          <w:numId w:val="1"/>
+        </w:numPr>
+      </w:pPr>
+      <w:r>
+        <w:t>Domäne (Welche Bereiche eines Systems nutzt die Rolle)</w:t>
+      </w:r>
+    </w:p>
+    <w:p>
+      <w:pPr>
+        <w:pStyle w:val="Listenabsatz"/>
+        <w:numPr>
+          <w:ilvl w:val="3"/>
+          <w:numId w:val="1"/>
+        </w:numPr>
+      </w:pPr>
+      <w:r>
+        <w:t>Technisches Wissen (Wie gut kennt sich die Rolle mit dem System / der Technik aus)</w:t>
+      </w:r>
+    </w:p>
+    <w:p>
+      <w:pPr>
+        <w:pStyle w:val="Listenabsatz"/>
+        <w:numPr>
+          <w:ilvl w:val="3"/>
+          <w:numId w:val="1"/>
+        </w:numPr>
+      </w:pPr>
+      <w:r>
+        <w:t>Generelle Ziele (Was möchte die Rolle erreichen)</w:t>
+      </w:r>
+    </w:p>
+    <w:p>
+      <w:pPr>
+        <w:pStyle w:val="Listenabsatz"/>
+        <w:numPr>
+          <w:ilvl w:val="3"/>
+          <w:numId w:val="1"/>
+        </w:numPr>
+      </w:pPr>
+      <w:r>
+        <w:t>Beispiel</w:t>
+      </w:r>
+    </w:p>
+    <w:p>
+      <w:pPr>
+        <w:pStyle w:val="Listenabsatz"/>
+        <w:numPr>
+          <w:ilvl w:val="3"/>
+          <w:numId w:val="1"/>
+        </w:numPr>
+      </w:pPr>
+      <w:r>
+        <w:t>Verschiedene Sichtweisen und Attributarten helfen beim Finden von weiteren Rollen und Aufgaben</w:t>
+      </w:r>
+    </w:p>
+    <w:p>
+      <w:pPr>
+        <w:pStyle w:val="Listenabsatz"/>
+        <w:numPr>
+          <w:ilvl w:val="2"/>
+          <w:numId w:val="1"/>
+        </w:numPr>
+      </w:pPr>
+      <w:r>
+        <w:t>Erstellen von Persona können zum Verständnis Helfen (S50</w:t>
+      </w:r>
+      <w:r>
+        <w:t>/S51</w:t>
+      </w:r>
+      <w:r>
+        <w:t>)</w:t>
+      </w:r>
+    </w:p>
+    <w:p>
+      <w:pPr>
+        <w:pStyle w:val="Listenabsatz"/>
+        <w:numPr>
+          <w:ilvl w:val="3"/>
+          <w:numId w:val="1"/>
+        </w:numPr>
+      </w:pPr>
+      <w:r>
+        <w:t>Imaginäre Person</w:t>
+      </w:r>
+    </w:p>
+    <w:p>
+      <w:pPr>
+        <w:pStyle w:val="Listenabsatz"/>
+        <w:numPr>
+          <w:ilvl w:val="3"/>
+          <w:numId w:val="1"/>
+        </w:numPr>
+      </w:pPr>
+      <w:r>
+        <w:t>Verhalten, Eigenschaften, Charakter, Hobbies</w:t>
+      </w:r>
+    </w:p>
+    <w:p>
+      <w:pPr>
+        <w:pStyle w:val="Listenabsatz"/>
+        <w:numPr>
+          <w:ilvl w:val="3"/>
+          <w:numId w:val="1"/>
+        </w:numPr>
+      </w:pPr>
+      <w:r>
+        <w:t>Geben ein Bild zu einer Rolle ab</w:t>
+      </w:r>
+    </w:p>
+    <w:p>
+      <w:pPr>
+        <w:pStyle w:val="Listenabsatz"/>
+        <w:numPr>
+          <w:ilvl w:val="1"/>
+          <w:numId w:val="1"/>
+        </w:numPr>
+      </w:pPr>
+      <w:r>
+        <w:t>Erstelle Akzeptanzkriterien für Stories (S52) [ähnlich wie bei Features (HLR)]</w:t>
+      </w:r>
+    </w:p>
+    <w:p>
+      <w:pPr>
+        <w:pStyle w:val="Listenabsatz"/>
+        <w:numPr>
+          <w:ilvl w:val="2"/>
+          <w:numId w:val="1"/>
+        </w:numPr>
+      </w:pPr>
+      <w:r>
+        <w:t>Helfen bei der Einschätzung für Größe / Aufwand (S56)</w:t>
+      </w:r>
+    </w:p>
+    <w:p/>
+    <w:p>
+      <w:pPr>
+        <w:pStyle w:val="Listenabsatz"/>
+        <w:numPr>
+          <w:ilvl w:val="1"/>
+          <w:numId w:val="1"/>
+        </w:numPr>
+      </w:pPr>
+      <w:r>
+        <w:lastRenderedPageBreak/>
+        <w:t>Stories können mit ROI eingeschätzt werden für Business Wert (S53)</w:t>
+      </w:r>
+    </w:p>
+    <w:p>
+      <w:pPr>
+        <w:pStyle w:val="Listenabsatz"/>
+        <w:numPr>
+          <w:ilvl w:val="2"/>
+          <w:numId w:val="1"/>
+        </w:numPr>
+      </w:pPr>
+      <w:r>
+        <w:t>Recherchieren, Vor- und Nachteile?</w:t>
+      </w:r>
+    </w:p>
+    <w:p>
+      <w:pPr>
+        <w:pStyle w:val="Listenabsatz"/>
+        <w:numPr>
+          <w:ilvl w:val="2"/>
+          <w:numId w:val="1"/>
+        </w:numPr>
+      </w:pPr>
+      <w:r>
+        <w:t>Nicht alle Stories besitzen Business Wert, da sie erst mit anderen Kombiniert einen liefern (S54)</w:t>
+      </w:r>
+    </w:p>
+    <w:p>
+      <w:pPr>
+        <w:pStyle w:val="Listenabsatz"/>
+        <w:numPr>
+          <w:ilvl w:val="1"/>
+          <w:numId w:val="1"/>
+        </w:numPr>
+      </w:pPr>
+      <w:r>
+        <w:t xml:space="preserve">Wenn Stories zu groß erscheinen </w:t>
+      </w:r>
+      <w:r>
+        <w:sym w:font="Wingdings" w:char="F0E0"/>
+      </w:r>
+      <w:r>
+        <w:t xml:space="preserve"> erstelle mehrere Sub-Stories (S53)</w:t>
+      </w:r>
+    </w:p>
+    <w:p>
+      <w:pPr>
+        <w:pStyle w:val="Listenabsatz"/>
+        <w:numPr>
+          <w:ilvl w:val="1"/>
+          <w:numId w:val="1"/>
+        </w:numPr>
+      </w:pPr>
+      <w:r>
+        <w:t xml:space="preserve">Erstelle später Developer Stories auf Basis von User / </w:t>
+      </w:r>
+      <w:proofErr w:type="spellStart"/>
+      <w:r>
+        <w:t>Constraint</w:t>
+      </w:r>
+      <w:proofErr w:type="spellEnd"/>
+      <w:r>
+        <w:t xml:space="preserve"> Stories (S54)</w:t>
+      </w:r>
+    </w:p>
+    <w:p>
+      <w:pPr>
+        <w:pStyle w:val="Listenabsatz"/>
+        <w:numPr>
+          <w:ilvl w:val="2"/>
+          <w:numId w:val="1"/>
+        </w:numPr>
+      </w:pPr>
+      <w:r>
+        <w:t>Hier nur Entwickler und Tester</w:t>
+      </w:r>
+    </w:p>
+    <w:p/>
+    <w:p/>
+    <w:p/>
+    <w:p/>
+    <w:p/>
     <w:p/>
     <w:p/>
     <w:p/>
@@ -2130,7 +3118,7 @@
 </file>
 
 <file path=word/numbering.xml><?xml version="1.0" encoding="utf-8"?>
-<w:numbering xmlns:wpc="http://schemas.microsoft.com/office/word/2010/wordprocessingCanvas" xmlns:cx="http://schemas.microsoft.com/office/drawing/2014/chartex" xmlns:cx1="http://schemas.microsoft.com/office/drawing/2015/9/8/chartex" xmlns:mc="http://schemas.openxmlformats.org/markup-compatibility/2006" xmlns:o="urn:schemas-microsoft-com:office:office" xmlns:r="http://schemas.openxmlformats.org/officeDocument/2006/relationships" xmlns:m="http://schemas.openxmlformats.org/officeDocument/2006/math" xmlns:v="urn:schemas-microsoft-com:vml" xmlns:wp14="http://schemas.microsoft.com/office/word/2010/wordprocessingDrawing" xmlns:wp="http://schemas.openxmlformats.org/drawingml/2006/wordprocessingDrawing" xmlns:w10="urn:schemas-microsoft-com:office:word" xmlns:w="http://schemas.openxmlformats.org/wordprocessingml/2006/main" xmlns:w14="http://schemas.microsoft.com/office/word/2010/wordml" xmlns:w15="http://schemas.microsoft.com/office/word/2012/wordml" xmlns:w16se="http://schemas.microsoft.com/office/word/2015/wordml/symex" xmlns:wpg="http://schemas.microsoft.com/office/word/2010/wordprocessingGroup" xmlns:wpi="http://schemas.microsoft.com/office/word/2010/wordprocessingInk" xmlns:wne="http://schemas.microsoft.com/office/word/2006/wordml" xmlns:wps="http://schemas.microsoft.com/office/word/2010/wordprocessingShape" mc:Ignorable="w14 w15 w16se wp14">
+<w:numbering xmlns:wpc="http://schemas.microsoft.com/office/word/2010/wordprocessingCanvas" xmlns:cx="http://schemas.microsoft.com/office/drawing/2014/chartex" xmlns:cx1="http://schemas.microsoft.com/office/drawing/2015/9/8/chartex" xmlns:cx2="http://schemas.microsoft.com/office/drawing/2015/10/21/chartex" xmlns:cx3="http://schemas.microsoft.com/office/drawing/2016/5/9/chartex" xmlns:cx4="http://schemas.microsoft.com/office/drawing/2016/5/10/chartex" xmlns:cx5="http://schemas.microsoft.com/office/drawing/2016/5/11/chartex" xmlns:cx6="http://schemas.microsoft.com/office/drawing/2016/5/12/chartex" xmlns:cx7="http://schemas.microsoft.com/office/drawing/2016/5/13/chartex" xmlns:cx8="http://schemas.microsoft.com/office/drawing/2016/5/14/chartex" xmlns:mc="http://schemas.openxmlformats.org/markup-compatibility/2006" xmlns:aink="http://schemas.microsoft.com/office/drawing/2016/ink" xmlns:am3d="http://schemas.microsoft.com/office/drawing/2017/model3d" xmlns:o="urn:schemas-microsoft-com:office:office" xmlns:r="http://schemas.openxmlformats.org/officeDocument/2006/relationships" xmlns:m="http://schemas.openxmlformats.org/officeDocument/2006/math" xmlns:v="urn:schemas-microsoft-com:vml" xmlns:wp14="http://schemas.microsoft.com/office/word/2010/wordprocessingDrawing" xmlns:wp="http://schemas.openxmlformats.org/drawingml/2006/wordprocessingDrawing" xmlns:w10="urn:schemas-microsoft-com:office:word" xmlns:w="http://schemas.openxmlformats.org/wordprocessingml/2006/main" xmlns:w14="http://schemas.microsoft.com/office/word/2010/wordml" xmlns:w15="http://schemas.microsoft.com/office/word/2012/wordml" xmlns:w16cex="http://schemas.microsoft.com/office/word/2018/wordml/cex" xmlns:w16cid="http://schemas.microsoft.com/office/word/2016/wordml/cid" xmlns:w16="http://schemas.microsoft.com/office/word/2018/wordml" xmlns:w16se="http://schemas.microsoft.com/office/word/2015/wordml/symex" xmlns:wpg="http://schemas.microsoft.com/office/word/2010/wordprocessingGroup" xmlns:wpi="http://schemas.microsoft.com/office/word/2010/wordprocessingInk" xmlns:wne="http://schemas.microsoft.com/office/word/2006/wordml" xmlns:wps="http://schemas.microsoft.com/office/word/2010/wordprocessingShape" mc:Ignorable="w14 w15 w16se w16cid w16 w16cex wp14">
   <w:abstractNum w:abstractNumId="0" w15:restartNumberingAfterBreak="0">
     <w:nsid w:val="56123EAB"/>
     <w:multiLevelType w:val="hybridMultilevel"/>
@@ -2194,7 +3182,7 @@
         <w:rFonts w:ascii="Courier New" w:hAnsi="Courier New" w:cs="Courier New" w:hint="default"/>
       </w:rPr>
     </w:lvl>
-    <w:lvl w:ilvl="5" w:tplc="04070005" w:tentative="1">
+    <w:lvl w:ilvl="5" w:tplc="04070005">
       <w:start w:val="1"/>
       <w:numFmt w:val="bullet"/>
       <w:lvlText w:val=""/>
@@ -2365,7 +3353,7 @@
 </file>
 
 <file path=word/styles.xml><?xml version="1.0" encoding="utf-8"?>
-<w:styles xmlns:mc="http://schemas.openxmlformats.org/markup-compatibility/2006" xmlns:r="http://schemas.openxmlformats.org/officeDocument/2006/relationships" xmlns:w="http://schemas.openxmlformats.org/wordprocessingml/2006/main" xmlns:w14="http://schemas.microsoft.com/office/word/2010/wordml" xmlns:w15="http://schemas.microsoft.com/office/word/2012/wordml" xmlns:w16se="http://schemas.microsoft.com/office/word/2015/wordml/symex" mc:Ignorable="w14 w15 w16se">
+<w:styles xmlns:mc="http://schemas.openxmlformats.org/markup-compatibility/2006" xmlns:r="http://schemas.openxmlformats.org/officeDocument/2006/relationships" xmlns:w="http://schemas.openxmlformats.org/wordprocessingml/2006/main" xmlns:w14="http://schemas.microsoft.com/office/word/2010/wordml" xmlns:w15="http://schemas.microsoft.com/office/word/2012/wordml" xmlns:w16cex="http://schemas.microsoft.com/office/word/2018/wordml/cex" xmlns:w16cid="http://schemas.microsoft.com/office/word/2016/wordml/cid" xmlns:w16="http://schemas.microsoft.com/office/word/2018/wordml" xmlns:w16se="http://schemas.microsoft.com/office/word/2015/wordml/symex" mc:Ignorable="w14 w15 w16se w16cid w16 w16cex">
   <w:docDefaults>
     <w:rPrDefault>
       <w:rPr>
@@ -2381,7 +3369,7 @@
       </w:pPr>
     </w:pPrDefault>
   </w:docDefaults>
-  <w:latentStyles w:defLockedState="0" w:defUIPriority="99" w:defSemiHidden="0" w:defUnhideWhenUsed="0" w:defQFormat="0" w:count="371">
+  <w:latentStyles w:defLockedState="0" w:defUIPriority="99" w:defSemiHidden="0" w:defUnhideWhenUsed="0" w:defQFormat="0" w:count="376">
     <w:lsdException w:name="Normal" w:uiPriority="0" w:qFormat="1"/>
     <w:lsdException w:name="heading 1" w:uiPriority="9" w:qFormat="1"/>
     <w:lsdException w:name="heading 2" w:semiHidden="1" w:uiPriority="9" w:unhideWhenUsed="1" w:qFormat="1"/>
@@ -2487,7 +3475,6 @@
     <w:lsdException w:name="HTML Sample" w:semiHidden="1" w:unhideWhenUsed="1"/>
     <w:lsdException w:name="HTML Typewriter" w:semiHidden="1" w:unhideWhenUsed="1"/>
     <w:lsdException w:name="HTML Variable" w:semiHidden="1" w:unhideWhenUsed="1"/>
-    <w:lsdException w:name="Normal Table" w:semiHidden="1" w:unhideWhenUsed="1"/>
     <w:lsdException w:name="annotation subject" w:semiHidden="1" w:unhideWhenUsed="1"/>
     <w:lsdException w:name="No List" w:semiHidden="1" w:unhideWhenUsed="1"/>
     <w:lsdException w:name="Outline List 1" w:semiHidden="1" w:unhideWhenUsed="1"/>
@@ -2530,11 +3517,8 @@
     <w:lsdException w:name="Table Contemporary" w:semiHidden="1" w:unhideWhenUsed="1"/>
     <w:lsdException w:name="Table Elegant" w:semiHidden="1" w:unhideWhenUsed="1"/>
     <w:lsdException w:name="Table Professional" w:semiHidden="1" w:unhideWhenUsed="1"/>
-    <w:lsdException w:name="Table Subtle 1" w:semiHidden="1" w:unhideWhenUsed="1"/>
     <w:lsdException w:name="Table Subtle 2" w:semiHidden="1" w:unhideWhenUsed="1"/>
     <w:lsdException w:name="Table Web 1" w:semiHidden="1" w:unhideWhenUsed="1"/>
-    <w:lsdException w:name="Table Web 2" w:semiHidden="1" w:unhideWhenUsed="1"/>
-    <w:lsdException w:name="Table Web 3" w:semiHidden="1" w:unhideWhenUsed="1"/>
     <w:lsdException w:name="Balloon Text" w:semiHidden="1" w:unhideWhenUsed="1"/>
     <w:lsdException w:name="Table Grid" w:uiPriority="39"/>
     <w:lsdException w:name="Table Theme" w:semiHidden="1" w:unhideWhenUsed="1"/>
@@ -2753,6 +3737,11 @@
     <w:lsdException w:name="List Table 5 Dark Accent 6" w:uiPriority="50"/>
     <w:lsdException w:name="List Table 6 Colorful Accent 6" w:uiPriority="51"/>
     <w:lsdException w:name="List Table 7 Colorful Accent 6" w:uiPriority="52"/>
+    <w:lsdException w:name="Mention" w:semiHidden="1" w:unhideWhenUsed="1"/>
+    <w:lsdException w:name="Smart Hyperlink" w:semiHidden="1" w:unhideWhenUsed="1"/>
+    <w:lsdException w:name="Hashtag" w:semiHidden="1" w:unhideWhenUsed="1"/>
+    <w:lsdException w:name="Unresolved Mention" w:semiHidden="1" w:unhideWhenUsed="1"/>
+    <w:lsdException w:name="Smart Link" w:semiHidden="1" w:unhideWhenUsed="1"/>
   </w:latentStyles>
   <w:style w:type="paragraph" w:default="1" w:styleId="Standard">
     <w:name w:val="Normal"/>
@@ -2829,6 +3818,18 @@
       <w:ind w:left="720"/>
       <w:contextualSpacing/>
     </w:pPr>
+  </w:style>
+  <w:style w:type="character" w:styleId="Hyperlink">
+    <w:name w:val="Hyperlink"/>
+    <w:basedOn w:val="Absatz-Standardschriftart"/>
+    <w:uiPriority w:val="99"/>
+    <w:semiHidden/>
+    <w:unhideWhenUsed/>
+    <w:rsid w:val="005C1777"/>
+    <w:rPr>
+      <w:color w:val="0000FF"/>
+      <w:u w:val="single"/>
+    </w:rPr>
   </w:style>
 </w:styles>
 </file>

</xml_diff>

<commit_message>
finish first theotical part (chaptor 3)
</commit_message>
<xml_diff>
--- a/data/documents/Bachelor/LeanAgileAcceptanceTDD.docx
+++ b/data/documents/Bachelor/LeanAgileAcceptanceTDD.docx
@@ -20,7 +20,15 @@
         </w:numPr>
       </w:pPr>
       <w:r>
-        <w:t>Quellen sind Hauptsächlich durch Lektüre gestützt</w:t>
+        <w:t xml:space="preserve">Quellen sind </w:t>
+      </w:r>
+      <w:proofErr w:type="gramStart"/>
+      <w:r>
+        <w:t>Hauptsächlich</w:t>
+      </w:r>
+      <w:proofErr w:type="gramEnd"/>
+      <w:r>
+        <w:t xml:space="preserve"> durch Lektüre gestützt</w:t>
       </w:r>
     </w:p>
     <w:p>
@@ -44,7 +52,15 @@
         </w:numPr>
       </w:pPr>
       <w:r>
-        <w:t>Wer sind diese Quellen?</w:t>
+        <w:t xml:space="preserve">Wer </w:t>
+      </w:r>
+      <w:proofErr w:type="gramStart"/>
+      <w:r>
+        <w:t>sind</w:t>
+      </w:r>
+      <w:proofErr w:type="gramEnd"/>
+      <w:r>
+        <w:t xml:space="preserve"> diese Quellen?</w:t>
       </w:r>
     </w:p>
     <w:p>
@@ -71,7 +87,31 @@
         </w:numPr>
       </w:pPr>
       <w:r>
-        <w:t>Vorteile ATDD (S2 – Why ATDD Is Beneficial)</w:t>
+        <w:t xml:space="preserve">Vorteile ATDD (S2 – </w:t>
+      </w:r>
+      <w:proofErr w:type="spellStart"/>
+      <w:r>
+        <w:t>Why</w:t>
+      </w:r>
+      <w:proofErr w:type="spellEnd"/>
+      <w:r>
+        <w:t xml:space="preserve"> ATDD </w:t>
+      </w:r>
+      <w:proofErr w:type="spellStart"/>
+      <w:r>
+        <w:t>Is</w:t>
+      </w:r>
+      <w:proofErr w:type="spellEnd"/>
+      <w:r>
+        <w:t xml:space="preserve"> </w:t>
+      </w:r>
+      <w:proofErr w:type="spellStart"/>
+      <w:r>
+        <w:t>Beneficial</w:t>
+      </w:r>
+      <w:proofErr w:type="spellEnd"/>
+      <w:r>
+        <w:t>)</w:t>
       </w:r>
     </w:p>
     <w:p>
@@ -95,7 +135,15 @@
         </w:numPr>
       </w:pPr>
       <w:r>
-        <w:t>Was ist ATDD (S2 – What Are Acceptance Tests)</w:t>
+        <w:t xml:space="preserve">Was ist ATDD (S2 – </w:t>
+      </w:r>
+      <w:proofErr w:type="spellStart"/>
+      <w:r>
+        <w:t>What</w:t>
+      </w:r>
+      <w:proofErr w:type="spellEnd"/>
+      <w:r>
+        <w:t xml:space="preserve"> Are Acceptance Tests)</w:t>
       </w:r>
     </w:p>
     <w:p>
@@ -134,7 +182,33 @@
         </w:numPr>
       </w:pPr>
       <w:r>
-        <w:t>Wo werden AT’s genutzt (S3 – Where Are Acceptance Tests Used)</w:t>
+        <w:t xml:space="preserve">Wo werden </w:t>
+      </w:r>
+      <w:proofErr w:type="spellStart"/>
+      <w:proofErr w:type="gramStart"/>
+      <w:r>
+        <w:t>AT’s</w:t>
+      </w:r>
+      <w:proofErr w:type="spellEnd"/>
+      <w:proofErr w:type="gramEnd"/>
+      <w:r>
+        <w:t xml:space="preserve"> genutzt (S3 – </w:t>
+      </w:r>
+      <w:proofErr w:type="spellStart"/>
+      <w:r>
+        <w:t>Where</w:t>
+      </w:r>
+      <w:proofErr w:type="spellEnd"/>
+      <w:r>
+        <w:t xml:space="preserve"> Are Acceptance Tests </w:t>
+      </w:r>
+      <w:proofErr w:type="spellStart"/>
+      <w:r>
+        <w:t>Used</w:t>
+      </w:r>
+      <w:proofErr w:type="spellEnd"/>
+      <w:r>
+        <w:t>)</w:t>
       </w:r>
     </w:p>
     <w:p>
@@ -158,7 +232,33 @@
         </w:numPr>
       </w:pPr>
       <w:r>
-        <w:t>Wer erstellt AT’s (S3 – Who Creates the Acceptance Tests)</w:t>
+        <w:t xml:space="preserve">Wer erstellt </w:t>
+      </w:r>
+      <w:proofErr w:type="spellStart"/>
+      <w:proofErr w:type="gramStart"/>
+      <w:r>
+        <w:t>AT’s</w:t>
+      </w:r>
+      <w:proofErr w:type="spellEnd"/>
+      <w:proofErr w:type="gramEnd"/>
+      <w:r>
+        <w:t xml:space="preserve"> (S3 – Who </w:t>
+      </w:r>
+      <w:proofErr w:type="spellStart"/>
+      <w:r>
+        <w:t>Creates</w:t>
+      </w:r>
+      <w:proofErr w:type="spellEnd"/>
+      <w:r>
+        <w:t xml:space="preserve"> </w:t>
+      </w:r>
+      <w:proofErr w:type="spellStart"/>
+      <w:r>
+        <w:t>the</w:t>
+      </w:r>
+      <w:proofErr w:type="spellEnd"/>
+      <w:r>
+        <w:t xml:space="preserve"> Acceptance Tests)</w:t>
       </w:r>
     </w:p>
     <w:p>
@@ -188,7 +288,39 @@
         </w:numPr>
       </w:pPr>
       <w:r>
-        <w:t>Welche Typen der Software werden abgedeckt (S3 – What Types of Software Are Covered)</w:t>
+        <w:t xml:space="preserve">Welche Typen der Software werden abgedeckt (S3 – </w:t>
+      </w:r>
+      <w:proofErr w:type="spellStart"/>
+      <w:r>
+        <w:t>What</w:t>
+      </w:r>
+      <w:proofErr w:type="spellEnd"/>
+      <w:r>
+        <w:t xml:space="preserve"> </w:t>
+      </w:r>
+      <w:proofErr w:type="spellStart"/>
+      <w:r>
+        <w:t>Types</w:t>
+      </w:r>
+      <w:proofErr w:type="spellEnd"/>
+      <w:r>
+        <w:t xml:space="preserve"> </w:t>
+      </w:r>
+      <w:proofErr w:type="spellStart"/>
+      <w:r>
+        <w:t>of</w:t>
+      </w:r>
+      <w:proofErr w:type="spellEnd"/>
+      <w:r>
+        <w:t xml:space="preserve"> Software Are </w:t>
+      </w:r>
+      <w:proofErr w:type="spellStart"/>
+      <w:r>
+        <w:t>Covered</w:t>
+      </w:r>
+      <w:proofErr w:type="spellEnd"/>
+      <w:r>
+        <w:t>)</w:t>
       </w:r>
     </w:p>
     <w:p>
@@ -212,7 +344,63 @@
         </w:numPr>
       </w:pPr>
       <w:r>
-        <w:t>Zitat: „Acceptance test driven development: The answer is 42. Now implement it.“ (S6)</w:t>
+        <w:t xml:space="preserve">Zitat: „Acceptance </w:t>
+      </w:r>
+      <w:proofErr w:type="spellStart"/>
+      <w:r>
+        <w:t>test</w:t>
+      </w:r>
+      <w:proofErr w:type="spellEnd"/>
+      <w:r>
+        <w:t xml:space="preserve"> </w:t>
+      </w:r>
+      <w:proofErr w:type="spellStart"/>
+      <w:r>
+        <w:t>driven</w:t>
+      </w:r>
+      <w:proofErr w:type="spellEnd"/>
+      <w:r>
+        <w:t xml:space="preserve"> </w:t>
+      </w:r>
+      <w:proofErr w:type="spellStart"/>
+      <w:r>
+        <w:t>development</w:t>
+      </w:r>
+      <w:proofErr w:type="spellEnd"/>
+      <w:r>
+        <w:t xml:space="preserve">: The </w:t>
+      </w:r>
+      <w:proofErr w:type="spellStart"/>
+      <w:r>
+        <w:t>answer</w:t>
+      </w:r>
+      <w:proofErr w:type="spellEnd"/>
+      <w:r>
+        <w:t xml:space="preserve"> </w:t>
+      </w:r>
+      <w:proofErr w:type="spellStart"/>
+      <w:r>
+        <w:t>is</w:t>
+      </w:r>
+      <w:proofErr w:type="spellEnd"/>
+      <w:r>
+        <w:t xml:space="preserve"> 42. </w:t>
+      </w:r>
+      <w:proofErr w:type="spellStart"/>
+      <w:r>
+        <w:t>Now</w:t>
+      </w:r>
+      <w:proofErr w:type="spellEnd"/>
+      <w:r>
+        <w:t xml:space="preserve"> </w:t>
+      </w:r>
+      <w:proofErr w:type="spellStart"/>
+      <w:r>
+        <w:t>implement</w:t>
+      </w:r>
+      <w:proofErr w:type="spellEnd"/>
+      <w:r>
+        <w:t xml:space="preserve"> it.“ (S6)</w:t>
       </w:r>
     </w:p>
     <w:p/>
@@ -455,7 +643,15 @@
         </w:numPr>
       </w:pPr>
       <w:r>
-        <w:t>Post – „Klassiche“ / nicht TDD angelehnte Entwicklung</w:t>
+        <w:t>Post – „</w:t>
+      </w:r>
+      <w:proofErr w:type="spellStart"/>
+      <w:r>
+        <w:t>Klassiche</w:t>
+      </w:r>
+      <w:proofErr w:type="spellEnd"/>
+      <w:r>
+        <w:t>“ / nicht TDD angelehnte Entwicklung</w:t>
       </w:r>
     </w:p>
     <w:p>
@@ -551,7 +747,15 @@
         </w:numPr>
       </w:pPr>
       <w:r>
-        <w:t>Face-To-Face (S19)</w:t>
+        <w:t>Face-</w:t>
+      </w:r>
+      <w:proofErr w:type="spellStart"/>
+      <w:r>
+        <w:t>To</w:t>
+      </w:r>
+      <w:proofErr w:type="spellEnd"/>
+      <w:r>
+        <w:t>-Face (S19)</w:t>
       </w:r>
     </w:p>
     <w:p>
@@ -704,11 +908,40 @@
           <w:numId w:val="1"/>
         </w:numPr>
       </w:pPr>
-      <w:r>
-        <w:t>Testing Matrix (S24</w:t>
-      </w:r>
-      <w:r>
-        <w:t xml:space="preserve"> / Xunit Test Patterns: Refactoring Fig 6.1 „Purpose of Tests“</w:t>
+      <w:proofErr w:type="spellStart"/>
+      <w:r>
+        <w:t>Testing</w:t>
+      </w:r>
+      <w:proofErr w:type="spellEnd"/>
+      <w:r>
+        <w:t xml:space="preserve"> Matrix (S24</w:t>
+      </w:r>
+      <w:r>
+        <w:t xml:space="preserve"> / </w:t>
+      </w:r>
+      <w:proofErr w:type="spellStart"/>
+      <w:r>
+        <w:t>Xunit</w:t>
+      </w:r>
+      <w:proofErr w:type="spellEnd"/>
+      <w:r>
+        <w:t xml:space="preserve"> Test Patterns: </w:t>
+      </w:r>
+      <w:proofErr w:type="spellStart"/>
+      <w:r>
+        <w:t>Refactoring</w:t>
+      </w:r>
+      <w:proofErr w:type="spellEnd"/>
+      <w:r>
+        <w:t xml:space="preserve"> Fig 6.1 „Purpose </w:t>
+      </w:r>
+      <w:proofErr w:type="spellStart"/>
+      <w:r>
+        <w:t>of</w:t>
+      </w:r>
+      <w:proofErr w:type="spellEnd"/>
+      <w:r>
+        <w:t xml:space="preserve"> Tests“</w:t>
       </w:r>
       <w:r>
         <w:t>)</w:t>
@@ -770,8 +1003,13 @@
           <w:numId w:val="1"/>
         </w:numPr>
       </w:pPr>
-      <w:r>
-        <w:t>Deployments / Plattformen (S25/26)</w:t>
+      <w:proofErr w:type="spellStart"/>
+      <w:r>
+        <w:t>Deployments</w:t>
+      </w:r>
+      <w:proofErr w:type="spellEnd"/>
+      <w:r>
+        <w:t xml:space="preserve"> / Plattformen (S25/26)</w:t>
       </w:r>
     </w:p>
     <w:p>
@@ -794,8 +1032,13 @@
           <w:numId w:val="1"/>
         </w:numPr>
       </w:pPr>
-      <w:r>
-        <w:t>GothaerSys-Beispiel</w:t>
+      <w:proofErr w:type="spellStart"/>
+      <w:r>
+        <w:t>GothaerSys</w:t>
+      </w:r>
+      <w:proofErr w:type="spellEnd"/>
+      <w:r>
+        <w:t>-Beispiel</w:t>
       </w:r>
     </w:p>
     <w:p>
@@ -879,7 +1122,119 @@
         </w:numPr>
       </w:pPr>
       <w:r>
-        <w:t>Quote: „Any test created after the code is written is a new requirement or a new detail on an existing requirement.“</w:t>
+        <w:t xml:space="preserve">Quote: „Any </w:t>
+      </w:r>
+      <w:proofErr w:type="spellStart"/>
+      <w:r>
+        <w:t>test</w:t>
+      </w:r>
+      <w:proofErr w:type="spellEnd"/>
+      <w:r>
+        <w:t xml:space="preserve"> </w:t>
+      </w:r>
+      <w:proofErr w:type="spellStart"/>
+      <w:r>
+        <w:t>created</w:t>
+      </w:r>
+      <w:proofErr w:type="spellEnd"/>
+      <w:r>
+        <w:t xml:space="preserve"> </w:t>
+      </w:r>
+      <w:proofErr w:type="spellStart"/>
+      <w:r>
+        <w:t>after</w:t>
+      </w:r>
+      <w:proofErr w:type="spellEnd"/>
+      <w:r>
+        <w:t xml:space="preserve"> </w:t>
+      </w:r>
+      <w:proofErr w:type="spellStart"/>
+      <w:r>
+        <w:t>the</w:t>
+      </w:r>
+      <w:proofErr w:type="spellEnd"/>
+      <w:r>
+        <w:t xml:space="preserve"> code </w:t>
+      </w:r>
+      <w:proofErr w:type="spellStart"/>
+      <w:r>
+        <w:t>is</w:t>
+      </w:r>
+      <w:proofErr w:type="spellEnd"/>
+      <w:r>
+        <w:t xml:space="preserve"> </w:t>
+      </w:r>
+      <w:proofErr w:type="spellStart"/>
+      <w:r>
+        <w:t>written</w:t>
+      </w:r>
+      <w:proofErr w:type="spellEnd"/>
+      <w:r>
+        <w:t xml:space="preserve"> </w:t>
+      </w:r>
+      <w:proofErr w:type="spellStart"/>
+      <w:r>
+        <w:t>is</w:t>
+      </w:r>
+      <w:proofErr w:type="spellEnd"/>
+      <w:r>
+        <w:t xml:space="preserve"> a </w:t>
+      </w:r>
+      <w:proofErr w:type="spellStart"/>
+      <w:r>
+        <w:t>new</w:t>
+      </w:r>
+      <w:proofErr w:type="spellEnd"/>
+      <w:r>
+        <w:t xml:space="preserve"> </w:t>
+      </w:r>
+      <w:proofErr w:type="spellStart"/>
+      <w:r>
+        <w:t>requirement</w:t>
+      </w:r>
+      <w:proofErr w:type="spellEnd"/>
+      <w:r>
+        <w:t xml:space="preserve"> </w:t>
+      </w:r>
+      <w:proofErr w:type="spellStart"/>
+      <w:r>
+        <w:t>or</w:t>
+      </w:r>
+      <w:proofErr w:type="spellEnd"/>
+      <w:r>
+        <w:t xml:space="preserve"> a </w:t>
+      </w:r>
+      <w:proofErr w:type="spellStart"/>
+      <w:r>
+        <w:t>new</w:t>
+      </w:r>
+      <w:proofErr w:type="spellEnd"/>
+      <w:r>
+        <w:t xml:space="preserve"> </w:t>
+      </w:r>
+      <w:proofErr w:type="spellStart"/>
+      <w:r>
+        <w:t>detail</w:t>
+      </w:r>
+      <w:proofErr w:type="spellEnd"/>
+      <w:r>
+        <w:t xml:space="preserve"> on an </w:t>
+      </w:r>
+      <w:proofErr w:type="spellStart"/>
+      <w:r>
+        <w:t>existing</w:t>
+      </w:r>
+      <w:proofErr w:type="spellEnd"/>
+      <w:r>
+        <w:t xml:space="preserve"> </w:t>
+      </w:r>
+      <w:proofErr w:type="spellStart"/>
+      <w:r>
+        <w:t>requirement</w:t>
+      </w:r>
+      <w:proofErr w:type="spellEnd"/>
+      <w:r>
+        <w:t>.“</w:t>
       </w:r>
       <w:r>
         <w:t xml:space="preserve"> (S.27)</w:t>
@@ -954,8 +1309,13 @@
         </w:numPr>
       </w:pPr>
       <w:r>
-        <w:t>Analysis bug</w:t>
-      </w:r>
+        <w:t xml:space="preserve">Analysis </w:t>
+      </w:r>
+      <w:proofErr w:type="spellStart"/>
+      <w:r>
+        <w:t>bug</w:t>
+      </w:r>
+      <w:proofErr w:type="spellEnd"/>
     </w:p>
     <w:p/>
     <w:p>
@@ -1004,7 +1364,15 @@
         </w:numPr>
       </w:pPr>
       <w:r>
-        <w:t>Austausch innerhalb der Triade face-to-face für richtiges Verständnis von BR</w:t>
+        <w:t>Austausch innerhalb der Triade face-</w:t>
+      </w:r>
+      <w:proofErr w:type="spellStart"/>
+      <w:r>
+        <w:t>to</w:t>
+      </w:r>
+      <w:proofErr w:type="spellEnd"/>
+      <w:r>
+        <w:t>-face für richtiges Verständnis von BR</w:t>
       </w:r>
     </w:p>
     <w:p>
@@ -1064,20 +1432,33 @@
         </w:numPr>
       </w:pPr>
       <w:r>
-        <w:t>Test Script (S31/32)</w:t>
-      </w:r>
-    </w:p>
-    <w:p>
-      <w:pPr>
-        <w:pStyle w:val="Listenabsatz"/>
-        <w:numPr>
-          <w:ilvl w:val="2"/>
-          <w:numId w:val="1"/>
-        </w:numPr>
-      </w:pPr>
-      <w:r>
-        <w:t>Beispiel: Selenium</w:t>
-      </w:r>
+        <w:t xml:space="preserve">Test </w:t>
+      </w:r>
+      <w:proofErr w:type="spellStart"/>
+      <w:r>
+        <w:t>Script</w:t>
+      </w:r>
+      <w:proofErr w:type="spellEnd"/>
+      <w:r>
+        <w:t xml:space="preserve"> (S31/32)</w:t>
+      </w:r>
+    </w:p>
+    <w:p>
+      <w:pPr>
+        <w:pStyle w:val="Listenabsatz"/>
+        <w:numPr>
+          <w:ilvl w:val="2"/>
+          <w:numId w:val="1"/>
+        </w:numPr>
+      </w:pPr>
+      <w:r>
+        <w:t xml:space="preserve">Beispiel: </w:t>
+      </w:r>
+      <w:proofErr w:type="spellStart"/>
+      <w:r>
+        <w:t>Selenium</w:t>
+      </w:r>
+      <w:proofErr w:type="spellEnd"/>
       <w:r>
         <w:t xml:space="preserve"> (Gothaer Beispiel - GEPR)</w:t>
       </w:r>
@@ -1177,8 +1558,13 @@
           <w:numId w:val="1"/>
         </w:numPr>
       </w:pPr>
-      <w:r>
-        <w:t>xUnit Test (S34/35)</w:t>
+      <w:proofErr w:type="spellStart"/>
+      <w:r>
+        <w:t>xUnit</w:t>
+      </w:r>
+      <w:proofErr w:type="spellEnd"/>
+      <w:r>
+        <w:t xml:space="preserve"> Test (S34/35)</w:t>
       </w:r>
     </w:p>
     <w:p>
@@ -1292,7 +1678,15 @@
         </w:numPr>
       </w:pPr>
       <w:r>
-        <w:t>Wenn Test nicht als „Test Script“ implementiert ist: Overall Test zusätzlich betrachten</w:t>
+        <w:t xml:space="preserve">Wenn Test nicht als „Test </w:t>
+      </w:r>
+      <w:proofErr w:type="spellStart"/>
+      <w:r>
+        <w:t>Script</w:t>
+      </w:r>
+      <w:proofErr w:type="spellEnd"/>
+      <w:r>
+        <w:t>“ implementiert ist: Overall Test zusätzlich betrachten</w:t>
       </w:r>
     </w:p>
     <w:p>
@@ -1395,11 +1789,16 @@
       <w:r>
         <w:t>Direkte Kommunikation (Face-</w:t>
       </w:r>
+      <w:proofErr w:type="spellStart"/>
       <w:r>
         <w:t>t</w:t>
       </w:r>
       <w:r>
-        <w:t>o-Face) bietet Vorteile</w:t>
+        <w:t>o</w:t>
+      </w:r>
+      <w:proofErr w:type="spellEnd"/>
+      <w:r>
+        <w:t>-Face) bietet Vorteile</w:t>
       </w:r>
     </w:p>
     <w:p>
@@ -1479,9 +1878,11 @@
       <w:r>
         <w:t xml:space="preserve"> (</w:t>
       </w:r>
+      <w:proofErr w:type="spellStart"/>
       <w:r>
         <w:t>Intuitors</w:t>
       </w:r>
+      <w:proofErr w:type="spellEnd"/>
       <w:r>
         <w:t>)</w:t>
       </w:r>
@@ -1531,7 +1932,103 @@
         </w:numPr>
       </w:pPr>
       <w:r>
-        <w:t>Quote: „Communication is about more than just words. It’s aboput how you organize those words.“</w:t>
+        <w:t xml:space="preserve">Quote: „Communication </w:t>
+      </w:r>
+      <w:proofErr w:type="spellStart"/>
+      <w:r>
+        <w:t>is</w:t>
+      </w:r>
+      <w:proofErr w:type="spellEnd"/>
+      <w:r>
+        <w:t xml:space="preserve"> </w:t>
+      </w:r>
+      <w:proofErr w:type="spellStart"/>
+      <w:r>
+        <w:t>about</w:t>
+      </w:r>
+      <w:proofErr w:type="spellEnd"/>
+      <w:r>
+        <w:t xml:space="preserve"> </w:t>
+      </w:r>
+      <w:proofErr w:type="spellStart"/>
+      <w:r>
+        <w:t>more</w:t>
+      </w:r>
+      <w:proofErr w:type="spellEnd"/>
+      <w:r>
+        <w:t xml:space="preserve"> </w:t>
+      </w:r>
+      <w:proofErr w:type="spellStart"/>
+      <w:r>
+        <w:t>than</w:t>
+      </w:r>
+      <w:proofErr w:type="spellEnd"/>
+      <w:r>
+        <w:t xml:space="preserve"> just </w:t>
+      </w:r>
+      <w:proofErr w:type="spellStart"/>
+      <w:r>
+        <w:t>words</w:t>
+      </w:r>
+      <w:proofErr w:type="spellEnd"/>
+      <w:r>
+        <w:t xml:space="preserve">. </w:t>
+      </w:r>
+      <w:proofErr w:type="spellStart"/>
+      <w:r>
+        <w:t>It’s</w:t>
+      </w:r>
+      <w:proofErr w:type="spellEnd"/>
+      <w:r>
+        <w:t xml:space="preserve"> </w:t>
+      </w:r>
+      <w:proofErr w:type="spellStart"/>
+      <w:r>
+        <w:t>aboput</w:t>
+      </w:r>
+      <w:proofErr w:type="spellEnd"/>
+      <w:r>
+        <w:t xml:space="preserve"> </w:t>
+      </w:r>
+      <w:proofErr w:type="spellStart"/>
+      <w:r>
+        <w:t>how</w:t>
+      </w:r>
+      <w:proofErr w:type="spellEnd"/>
+      <w:r>
+        <w:t xml:space="preserve"> </w:t>
+      </w:r>
+      <w:proofErr w:type="spellStart"/>
+      <w:r>
+        <w:t>you</w:t>
+      </w:r>
+      <w:proofErr w:type="spellEnd"/>
+      <w:r>
+        <w:t xml:space="preserve"> </w:t>
+      </w:r>
+      <w:proofErr w:type="spellStart"/>
+      <w:r>
+        <w:t>organize</w:t>
+      </w:r>
+      <w:proofErr w:type="spellEnd"/>
+      <w:r>
+        <w:t xml:space="preserve"> </w:t>
+      </w:r>
+      <w:proofErr w:type="spellStart"/>
+      <w:r>
+        <w:t>those</w:t>
+      </w:r>
+      <w:proofErr w:type="spellEnd"/>
+      <w:r>
+        <w:t xml:space="preserve"> </w:t>
+      </w:r>
+      <w:proofErr w:type="spellStart"/>
+      <w:r>
+        <w:t>words</w:t>
+      </w:r>
+      <w:proofErr w:type="spellEnd"/>
+      <w:r>
+        <w:t>.“</w:t>
       </w:r>
       <w:r>
         <w:t xml:space="preserve"> (S68)</w:t>
@@ -1546,7 +2043,17 @@
         </w:numPr>
       </w:pPr>
       <w:r>
-        <w:t>Beschreibt den Entwicklungsprozess von der Erstellung von Akzeptanztests über den Kunden, bis hin zur Implementierung dieser hinsichtlich von BR’s, verschiedenen Tests auf verschiedener Basis / Ebene</w:t>
+        <w:t xml:space="preserve">Beschreibt den Entwicklungsprozess von der Erstellung von Akzeptanztests über den Kunden, bis hin zur Implementierung dieser hinsichtlich von </w:t>
+      </w:r>
+      <w:proofErr w:type="spellStart"/>
+      <w:proofErr w:type="gramStart"/>
+      <w:r>
+        <w:t>BR’s</w:t>
+      </w:r>
+      <w:proofErr w:type="spellEnd"/>
+      <w:proofErr w:type="gramEnd"/>
+      <w:r>
+        <w:t>, verschiedenen Tests auf verschiedener Basis / Ebene</w:t>
       </w:r>
     </w:p>
     <w:p>
@@ -1686,32 +2193,87 @@
           <w:numId w:val="1"/>
         </w:numPr>
       </w:pPr>
-      <w:r>
-        <w:t>Specific, Measurable, Achievable, Relevant, Time boxed</w:t>
-      </w:r>
-    </w:p>
-    <w:p>
-      <w:pPr>
-        <w:pStyle w:val="Listenabsatz"/>
-        <w:numPr>
-          <w:ilvl w:val="3"/>
-          <w:numId w:val="1"/>
-        </w:numPr>
-      </w:pPr>
-      <w:r>
-        <w:t>Beispiele: good / bad practices</w:t>
-      </w:r>
-    </w:p>
-    <w:p>
-      <w:pPr>
-        <w:pStyle w:val="Listenabsatz"/>
-        <w:numPr>
-          <w:ilvl w:val="2"/>
-          <w:numId w:val="1"/>
-        </w:numPr>
-      </w:pPr>
-      <w:r>
-        <w:t>Projekt-Akzeptanztests (Objectives [Zielsetzung])</w:t>
+      <w:proofErr w:type="spellStart"/>
+      <w:r>
+        <w:t>Specific</w:t>
+      </w:r>
+      <w:proofErr w:type="spellEnd"/>
+      <w:r>
+        <w:t xml:space="preserve">, </w:t>
+      </w:r>
+      <w:proofErr w:type="spellStart"/>
+      <w:r>
+        <w:t>Measurable</w:t>
+      </w:r>
+      <w:proofErr w:type="spellEnd"/>
+      <w:r>
+        <w:t xml:space="preserve">, </w:t>
+      </w:r>
+      <w:proofErr w:type="spellStart"/>
+      <w:r>
+        <w:t>Achievable</w:t>
+      </w:r>
+      <w:proofErr w:type="spellEnd"/>
+      <w:r>
+        <w:t xml:space="preserve">, Relevant, Time </w:t>
+      </w:r>
+      <w:proofErr w:type="spellStart"/>
+      <w:r>
+        <w:t>boxed</w:t>
+      </w:r>
+      <w:proofErr w:type="spellEnd"/>
+    </w:p>
+    <w:p>
+      <w:pPr>
+        <w:pStyle w:val="Listenabsatz"/>
+        <w:numPr>
+          <w:ilvl w:val="3"/>
+          <w:numId w:val="1"/>
+        </w:numPr>
+      </w:pPr>
+      <w:r>
+        <w:t xml:space="preserve">Beispiele: </w:t>
+      </w:r>
+      <w:proofErr w:type="spellStart"/>
+      <w:r>
+        <w:t>good</w:t>
+      </w:r>
+      <w:proofErr w:type="spellEnd"/>
+      <w:r>
+        <w:t xml:space="preserve"> / </w:t>
+      </w:r>
+      <w:proofErr w:type="spellStart"/>
+      <w:r>
+        <w:t>bad</w:t>
+      </w:r>
+      <w:proofErr w:type="spellEnd"/>
+      <w:r>
+        <w:t xml:space="preserve"> </w:t>
+      </w:r>
+      <w:proofErr w:type="spellStart"/>
+      <w:r>
+        <w:t>practices</w:t>
+      </w:r>
+      <w:proofErr w:type="spellEnd"/>
+    </w:p>
+    <w:p>
+      <w:pPr>
+        <w:pStyle w:val="Listenabsatz"/>
+        <w:numPr>
+          <w:ilvl w:val="2"/>
+          <w:numId w:val="1"/>
+        </w:numPr>
+      </w:pPr>
+      <w:r>
+        <w:t>Projekt-Akzeptanztests (</w:t>
+      </w:r>
+      <w:proofErr w:type="spellStart"/>
+      <w:r>
+        <w:t>Objectives</w:t>
+      </w:r>
+      <w:proofErr w:type="spellEnd"/>
+      <w:r>
+        <w:t xml:space="preserve"> [Zielsetzung])</w:t>
       </w:r>
     </w:p>
     <w:p>
@@ -1753,7 +2315,15 @@
         </w:numPr>
       </w:pPr>
       <w:r>
-        <w:t>Return of Investment (Recherchieren Internet / Spätere Kapitel)</w:t>
+        <w:t xml:space="preserve">Return </w:t>
+      </w:r>
+      <w:proofErr w:type="spellStart"/>
+      <w:r>
+        <w:t>of</w:t>
+      </w:r>
+      <w:proofErr w:type="spellEnd"/>
+      <w:r>
+        <w:t xml:space="preserve"> Investment (Recherchieren Internet / Spätere Kapitel)</w:t>
       </w:r>
     </w:p>
     <w:p>
@@ -1822,13 +2392,26 @@
         <w:t xml:space="preserve">Wenn nicht </w:t>
       </w:r>
       <w:r>
-        <w:t>machbar, dann splitten in mehr o</w:t>
+        <w:t xml:space="preserve">machbar, dann splitten in mehr </w:t>
+      </w:r>
+      <w:proofErr w:type="spellStart"/>
+      <w:r>
+        <w:t>o</w:t>
       </w:r>
       <w:r>
         <w:t>bjectives</w:t>
       </w:r>
-      <w:r>
-        <w:t xml:space="preserve"> (subobjectives)</w:t>
+      <w:proofErr w:type="spellEnd"/>
+      <w:r>
+        <w:t xml:space="preserve"> (</w:t>
+      </w:r>
+      <w:proofErr w:type="spellStart"/>
+      <w:r>
+        <w:t>subobjectives</w:t>
+      </w:r>
+      <w:proofErr w:type="spellEnd"/>
+      <w:r>
+        <w:t>)</w:t>
       </w:r>
     </w:p>
     <w:p>
@@ -1864,7 +2447,15 @@
         </w:numPr>
       </w:pPr>
       <w:r>
-        <w:t>Aus Charter „High-Level Requirements“</w:t>
+        <w:t xml:space="preserve">Aus Charter „High-Level </w:t>
+      </w:r>
+      <w:proofErr w:type="spellStart"/>
+      <w:r>
+        <w:t>Requirements</w:t>
+      </w:r>
+      <w:proofErr w:type="spellEnd"/>
+      <w:r>
+        <w:t>“</w:t>
       </w:r>
       <w:r>
         <w:t xml:space="preserve"> (FEATURES)</w:t>
@@ -1882,7 +2473,15 @@
         </w:numPr>
       </w:pPr>
       <w:r>
-        <w:t>High-Level Requirements sollen Objekte [Zielsetzung] unterstützen (S46)</w:t>
+        <w:t xml:space="preserve">High-Level </w:t>
+      </w:r>
+      <w:proofErr w:type="spellStart"/>
+      <w:r>
+        <w:t>Requirements</w:t>
+      </w:r>
+      <w:proofErr w:type="spellEnd"/>
+      <w:r>
+        <w:t xml:space="preserve"> sollen Objekte [Zielsetzung] unterstützen (S46)</w:t>
       </w:r>
     </w:p>
     <w:p>
@@ -1918,7 +2517,15 @@
         </w:numPr>
       </w:pPr>
       <w:r>
-        <w:t>Brainstorming Workshop mit Moderator mit Facilitator (S43)</w:t>
+        <w:t xml:space="preserve">Brainstorming Workshop mit Moderator mit </w:t>
+      </w:r>
+      <w:proofErr w:type="spellStart"/>
+      <w:r>
+        <w:t>Facilitator</w:t>
+      </w:r>
+      <w:proofErr w:type="spellEnd"/>
+      <w:r>
+        <w:t xml:space="preserve"> (S43)</w:t>
       </w:r>
     </w:p>
     <w:p>
@@ -1987,7 +2594,23 @@
         </w:numPr>
       </w:pPr>
       <w:r>
-        <w:t>Nicht alle Features müssen für das jetzige Ziel umgesetzt werden – verlgeich: expansion Plan vs. First Projekt Plan (S44)</w:t>
+        <w:t xml:space="preserve">Nicht alle Features müssen für das jetzige Ziel umgesetzt werden – </w:t>
+      </w:r>
+      <w:proofErr w:type="spellStart"/>
+      <w:r>
+        <w:t>verlgeich</w:t>
+      </w:r>
+      <w:proofErr w:type="spellEnd"/>
+      <w:r>
+        <w:t xml:space="preserve">: </w:t>
+      </w:r>
+      <w:proofErr w:type="spellStart"/>
+      <w:r>
+        <w:t>expansion</w:t>
+      </w:r>
+      <w:proofErr w:type="spellEnd"/>
+      <w:r>
+        <w:t xml:space="preserve"> Plan vs. First Projekt Plan (S44)</w:t>
       </w:r>
     </w:p>
     <w:p>
@@ -2126,7 +2749,15 @@
         </w:numPr>
       </w:pPr>
       <w:r>
-        <w:t>Story Map kann helfen Workflows (Feature) darzustellen (S64)</w:t>
+        <w:t xml:space="preserve">Story </w:t>
+      </w:r>
+      <w:proofErr w:type="spellStart"/>
+      <w:r>
+        <w:t>Map</w:t>
+      </w:r>
+      <w:proofErr w:type="spellEnd"/>
+      <w:r>
+        <w:t xml:space="preserve"> kann helfen Workflows (Feature) darzustellen (S64)</w:t>
       </w:r>
     </w:p>
     <w:p>
@@ -2221,8 +2852,13 @@
           <w:numId w:val="1"/>
         </w:numPr>
       </w:pPr>
-      <w:r>
-        <w:t>Requirement Story (Kleiner Teil vom Feature)</w:t>
+      <w:proofErr w:type="spellStart"/>
+      <w:r>
+        <w:t>Requirement</w:t>
+      </w:r>
+      <w:proofErr w:type="spellEnd"/>
+      <w:r>
+        <w:t xml:space="preserve"> Story (Kleiner Teil vom Feature)</w:t>
       </w:r>
     </w:p>
     <w:p>
@@ -2296,8 +2932,13 @@
           <w:numId w:val="1"/>
         </w:numPr>
       </w:pPr>
-      <w:r>
-        <w:t>Constraint Story</w:t>
+      <w:proofErr w:type="spellStart"/>
+      <w:r>
+        <w:t>Constraint</w:t>
+      </w:r>
+      <w:proofErr w:type="spellEnd"/>
+      <w:r>
+        <w:t xml:space="preserve"> Story</w:t>
       </w:r>
     </w:p>
     <w:p>
@@ -2321,7 +2962,15 @@
         </w:numPr>
       </w:pPr>
       <w:r>
-        <w:t>Hier ist oft Constraint Akzeptanzkriterium</w:t>
+        <w:t xml:space="preserve">Hier ist oft </w:t>
+      </w:r>
+      <w:proofErr w:type="spellStart"/>
+      <w:r>
+        <w:t>Constraint</w:t>
+      </w:r>
+      <w:proofErr w:type="spellEnd"/>
+      <w:r>
+        <w:t xml:space="preserve"> Akzeptanzkriterium</w:t>
       </w:r>
     </w:p>
     <w:p>
@@ -2353,9 +3002,11 @@
       <w:r>
         <w:t xml:space="preserve">aus </w:t>
       </w:r>
+      <w:proofErr w:type="spellStart"/>
       <w:r>
         <w:t>Requirement</w:t>
       </w:r>
+      <w:proofErr w:type="spellEnd"/>
       <w:r>
         <w:t xml:space="preserve"> Stor</w:t>
       </w:r>
@@ -2447,8 +3098,13 @@
         </w:numPr>
       </w:pPr>
       <w:r>
-        <w:t>Brainstorming mit Facilitator</w:t>
-      </w:r>
+        <w:t xml:space="preserve">Brainstorming mit </w:t>
+      </w:r>
+      <w:proofErr w:type="spellStart"/>
+      <w:r>
+        <w:t>Facilitator</w:t>
+      </w:r>
+      <w:proofErr w:type="spellEnd"/>
     </w:p>
     <w:p>
       <w:pPr>
@@ -2492,7 +3148,15 @@
         </w:numPr>
       </w:pPr>
       <w:r>
-        <w:t>Können gut für Exploratory Tests genutzt werden</w:t>
+        <w:t xml:space="preserve">Können gut für </w:t>
+      </w:r>
+      <w:proofErr w:type="spellStart"/>
+      <w:r>
+        <w:t>Exploratory</w:t>
+      </w:r>
+      <w:proofErr w:type="spellEnd"/>
+      <w:r>
+        <w:t xml:space="preserve"> Tests genutzt werden</w:t>
       </w:r>
     </w:p>
     <w:p>
@@ -2749,7 +3413,15 @@
         </w:numPr>
       </w:pPr>
       <w:r>
-        <w:t>Erstelle später Developer Stories auf Basis von User / Constraint Stories (S54)</w:t>
+        <w:t xml:space="preserve">Erstelle später Developer Stories auf Basis von User / </w:t>
+      </w:r>
+      <w:proofErr w:type="spellStart"/>
+      <w:r>
+        <w:t>Constraint</w:t>
+      </w:r>
+      <w:proofErr w:type="spellEnd"/>
+      <w:r>
+        <w:t xml:space="preserve"> Stories (S54)</w:t>
       </w:r>
     </w:p>
     <w:p>
@@ -2785,7 +3457,15 @@
         </w:numPr>
       </w:pPr>
       <w:r>
-        <w:t>Use-Cases finden (S57)</w:t>
+        <w:t xml:space="preserve">Use-Cases </w:t>
+      </w:r>
+      <w:proofErr w:type="gramStart"/>
+      <w:r>
+        <w:t>finden</w:t>
+      </w:r>
+      <w:proofErr w:type="gramEnd"/>
+      <w:r>
+        <w:t xml:space="preserve"> (S57)</w:t>
       </w:r>
     </w:p>
     <w:p>
@@ -2923,7 +3603,15 @@
         </w:numPr>
       </w:pPr>
       <w:r>
-        <w:t>Positivfall / Exceptions / Alternativen / Business Rules(S60/61)</w:t>
+        <w:t xml:space="preserve">Positivfall / </w:t>
+      </w:r>
+      <w:proofErr w:type="spellStart"/>
+      <w:r>
+        <w:t>Exceptions</w:t>
+      </w:r>
+      <w:proofErr w:type="spellEnd"/>
+      <w:r>
+        <w:t xml:space="preserve"> / Alternativen / Business Rules(S60/61)</w:t>
       </w:r>
     </w:p>
     <w:p>
@@ -2947,13 +3635,29 @@
         </w:numPr>
       </w:pPr>
       <w:r>
-        <w:t xml:space="preserve">Wenn Use-Case mit Exceptions zu groß </w:t>
+        <w:t xml:space="preserve">Wenn Use-Case mit </w:t>
+      </w:r>
+      <w:proofErr w:type="spellStart"/>
+      <w:r>
+        <w:t>Exceptions</w:t>
+      </w:r>
+      <w:proofErr w:type="spellEnd"/>
+      <w:r>
+        <w:t xml:space="preserve"> zu groß </w:t>
       </w:r>
       <w:r>
         <w:sym w:font="Wingdings" w:char="F0E0"/>
       </w:r>
       <w:r>
-        <w:t xml:space="preserve"> erstelle spezielle Exception Use-Cases (S62)</w:t>
+        <w:t xml:space="preserve"> erstelle spezielle </w:t>
+      </w:r>
+      <w:proofErr w:type="spellStart"/>
+      <w:r>
+        <w:t>Exception</w:t>
+      </w:r>
+      <w:proofErr w:type="spellEnd"/>
+      <w:r>
+        <w:t xml:space="preserve"> Use-Cases (S62)</w:t>
       </w:r>
       <w:r>
         <w:t xml:space="preserve"> </w:t>
@@ -2992,7 +3696,15 @@
         </w:numPr>
       </w:pPr>
       <w:r>
-        <w:t>Mindestens einen für Main Course, Exceptions, Alternatives</w:t>
+        <w:t xml:space="preserve">Mindestens einen für Main Course, </w:t>
+      </w:r>
+      <w:proofErr w:type="spellStart"/>
+      <w:r>
+        <w:t>Exceptions</w:t>
+      </w:r>
+      <w:proofErr w:type="spellEnd"/>
+      <w:r>
+        <w:t>, Alternatives</w:t>
       </w:r>
     </w:p>
     <w:p>
@@ -3099,12 +3811,377 @@
       <w:pPr>
         <w:pStyle w:val="Listenabsatz"/>
         <w:numPr>
-          <w:ilvl w:val="1"/>
-          <w:numId w:val="1"/>
-        </w:numPr>
-      </w:pPr>
-    </w:p>
-    <w:p/>
+          <w:ilvl w:val="0"/>
+          <w:numId w:val="1"/>
+        </w:numPr>
+      </w:pPr>
+      <w:r>
+        <w:t>Test</w:t>
+      </w:r>
+    </w:p>
+    <w:p>
+      <w:pPr>
+        <w:pStyle w:val="Listenabsatz"/>
+        <w:numPr>
+          <w:ilvl w:val="1"/>
+          <w:numId w:val="1"/>
+        </w:numPr>
+      </w:pPr>
+      <w:r>
+        <w:t>Alle sind beteiligt (S69)</w:t>
+      </w:r>
+    </w:p>
+    <w:p>
+      <w:pPr>
+        <w:pStyle w:val="Listenabsatz"/>
+        <w:numPr>
+          <w:ilvl w:val="2"/>
+          <w:numId w:val="1"/>
+        </w:numPr>
+      </w:pPr>
+      <w:r>
+        <w:t xml:space="preserve">Tester schreib </w:t>
+      </w:r>
+      <w:proofErr w:type="spellStart"/>
+      <w:r>
+        <w:t>zb</w:t>
+      </w:r>
+      <w:proofErr w:type="spellEnd"/>
+      <w:r>
+        <w:t xml:space="preserve"> detailliertere, technischere Tests für die Aufgabe</w:t>
+      </w:r>
+    </w:p>
+    <w:p>
+      <w:pPr>
+        <w:pStyle w:val="Listenabsatz"/>
+        <w:numPr>
+          <w:ilvl w:val="3"/>
+          <w:numId w:val="1"/>
+        </w:numPr>
+      </w:pPr>
+      <w:proofErr w:type="gramStart"/>
+      <w:r>
+        <w:t>Weißt</w:t>
+      </w:r>
+      <w:proofErr w:type="gramEnd"/>
+      <w:r>
+        <w:t xml:space="preserve"> welche Inputs wichtig/kritisch sein können</w:t>
+      </w:r>
+    </w:p>
+    <w:p>
+      <w:pPr>
+        <w:pStyle w:val="Listenabsatz"/>
+        <w:numPr>
+          <w:ilvl w:val="1"/>
+          <w:numId w:val="1"/>
+        </w:numPr>
+      </w:pPr>
+      <w:r>
+        <w:t>Nicht alle Tests werden immer direkt gefunden (S70)</w:t>
+      </w:r>
+    </w:p>
+    <w:p>
+      <w:pPr>
+        <w:pStyle w:val="Listenabsatz"/>
+        <w:numPr>
+          <w:ilvl w:val="2"/>
+          <w:numId w:val="1"/>
+        </w:numPr>
+      </w:pPr>
+      <w:r>
+        <w:t>Während Implementierung oder Exploration Tests</w:t>
+      </w:r>
+    </w:p>
+    <w:p>
+      <w:pPr>
+        <w:pStyle w:val="Listenabsatz"/>
+        <w:numPr>
+          <w:ilvl w:val="2"/>
+          <w:numId w:val="1"/>
+        </w:numPr>
+      </w:pPr>
+      <w:r>
+        <w:t xml:space="preserve">Wenn das häufig passiert </w:t>
+      </w:r>
+      <w:r>
+        <w:sym w:font="Wingdings" w:char="F0E0"/>
+      </w:r>
+      <w:r>
+        <w:t xml:space="preserve"> </w:t>
+      </w:r>
+      <w:proofErr w:type="spellStart"/>
+      <w:r>
+        <w:t>herangehensweise</w:t>
+      </w:r>
+      <w:proofErr w:type="spellEnd"/>
+      <w:r>
+        <w:t xml:space="preserve"> </w:t>
+      </w:r>
+      <w:proofErr w:type="spellStart"/>
+      <w:r>
+        <w:t>überprüfung</w:t>
+      </w:r>
+      <w:proofErr w:type="spellEnd"/>
+      <w:r>
+        <w:t xml:space="preserve"> und Wurzelproblem dazu finden</w:t>
+      </w:r>
+    </w:p>
+    <w:p>
+      <w:pPr>
+        <w:pStyle w:val="Listenabsatz"/>
+        <w:numPr>
+          <w:ilvl w:val="1"/>
+          <w:numId w:val="1"/>
+        </w:numPr>
+      </w:pPr>
+      <w:r>
+        <w:t>Given-</w:t>
+      </w:r>
+      <w:proofErr w:type="spellStart"/>
+      <w:r>
+        <w:t>When</w:t>
+      </w:r>
+      <w:proofErr w:type="spellEnd"/>
+      <w:r>
+        <w:t>-</w:t>
+      </w:r>
+      <w:proofErr w:type="spellStart"/>
+      <w:r>
+        <w:t>Then</w:t>
+      </w:r>
+      <w:proofErr w:type="spellEnd"/>
+      <w:r>
+        <w:t xml:space="preserve"> Struktur (S71</w:t>
+      </w:r>
+      <w:r>
+        <w:t xml:space="preserve"> / S81</w:t>
+      </w:r>
+      <w:r>
+        <w:t>)</w:t>
+      </w:r>
+    </w:p>
+    <w:p>
+      <w:pPr>
+        <w:pStyle w:val="Listenabsatz"/>
+        <w:numPr>
+          <w:ilvl w:val="2"/>
+          <w:numId w:val="1"/>
+        </w:numPr>
+      </w:pPr>
+      <w:r>
+        <w:t>Figure 8.3</w:t>
+      </w:r>
+    </w:p>
+    <w:p>
+      <w:pPr>
+        <w:pStyle w:val="Listenabsatz"/>
+        <w:numPr>
+          <w:ilvl w:val="2"/>
+          <w:numId w:val="1"/>
+        </w:numPr>
+      </w:pPr>
+      <w:r>
+        <w:t>Beispiel aus 1. Kapitel</w:t>
+      </w:r>
+    </w:p>
+    <w:p>
+      <w:pPr>
+        <w:pStyle w:val="Listenabsatz"/>
+        <w:numPr>
+          <w:ilvl w:val="3"/>
+          <w:numId w:val="1"/>
+        </w:numPr>
+      </w:pPr>
+      <w:r>
+        <w:t xml:space="preserve">Business Rule Test / </w:t>
+      </w:r>
+      <w:proofErr w:type="spellStart"/>
+      <w:r>
+        <w:t>calculation</w:t>
+      </w:r>
+      <w:proofErr w:type="spellEnd"/>
+      <w:r>
+        <w:t xml:space="preserve"> </w:t>
+      </w:r>
+      <w:proofErr w:type="spellStart"/>
+      <w:r>
+        <w:t>test</w:t>
+      </w:r>
+      <w:proofErr w:type="spellEnd"/>
+    </w:p>
+    <w:p>
+      <w:pPr>
+        <w:pStyle w:val="Listenabsatz"/>
+        <w:numPr>
+          <w:ilvl w:val="1"/>
+          <w:numId w:val="1"/>
+        </w:numPr>
+      </w:pPr>
+      <w:r>
+        <w:t>Verbessere Verständnis durch Test-Struktur durch Domain-Sprache</w:t>
+      </w:r>
+    </w:p>
+    <w:p>
+      <w:pPr>
+        <w:pStyle w:val="Listenabsatz"/>
+        <w:numPr>
+          <w:ilvl w:val="1"/>
+          <w:numId w:val="1"/>
+        </w:numPr>
+      </w:pPr>
+      <w:r>
+        <w:t xml:space="preserve">Jedes Szenario ist anders </w:t>
+      </w:r>
+      <w:r>
+        <w:sym w:font="Wingdings" w:char="F0E0"/>
+      </w:r>
+      <w:r>
+        <w:t xml:space="preserve"> unterschiedliche Tests </w:t>
+      </w:r>
+    </w:p>
+    <w:p>
+      <w:pPr>
+        <w:pStyle w:val="Listenabsatz"/>
+        <w:numPr>
+          <w:ilvl w:val="2"/>
+          <w:numId w:val="1"/>
+        </w:numPr>
+      </w:pPr>
+      <w:r>
+        <w:t>Manchmal einer, manchmal ganzes Set</w:t>
+      </w:r>
+    </w:p>
+    <w:p>
+      <w:pPr>
+        <w:pStyle w:val="Listenabsatz"/>
+        <w:numPr>
+          <w:ilvl w:val="1"/>
+          <w:numId w:val="1"/>
+        </w:numPr>
+      </w:pPr>
+      <w:r>
+        <w:t>Test-Informationen darstellen</w:t>
+      </w:r>
+      <w:r>
+        <w:t xml:space="preserve"> (S81)</w:t>
+      </w:r>
+    </w:p>
+    <w:p>
+      <w:pPr>
+        <w:pStyle w:val="Listenabsatz"/>
+        <w:numPr>
+          <w:ilvl w:val="2"/>
+          <w:numId w:val="1"/>
+        </w:numPr>
+      </w:pPr>
+      <w:proofErr w:type="spellStart"/>
+      <w:r>
+        <w:t>Calculation</w:t>
+      </w:r>
+      <w:proofErr w:type="spellEnd"/>
+      <w:r>
+        <w:t xml:space="preserve"> Table für BR (S73)</w:t>
+      </w:r>
+    </w:p>
+    <w:p>
+      <w:pPr>
+        <w:pStyle w:val="Listenabsatz"/>
+        <w:numPr>
+          <w:ilvl w:val="2"/>
+          <w:numId w:val="1"/>
+        </w:numPr>
+      </w:pPr>
+      <w:r>
+        <w:t>Data Table (S74)</w:t>
+      </w:r>
+    </w:p>
+    <w:p>
+      <w:pPr>
+        <w:pStyle w:val="Listenabsatz"/>
+        <w:numPr>
+          <w:ilvl w:val="3"/>
+          <w:numId w:val="1"/>
+        </w:numPr>
+      </w:pPr>
+      <w:r>
+        <w:t xml:space="preserve">Muss nicht wie Datenbank sein </w:t>
+      </w:r>
+      <w:r>
+        <w:sym w:font="Wingdings" w:char="F0E0"/>
+      </w:r>
+      <w:r>
+        <w:t>freie Collection</w:t>
+      </w:r>
+    </w:p>
+    <w:p>
+      <w:pPr>
+        <w:pStyle w:val="Listenabsatz"/>
+        <w:numPr>
+          <w:ilvl w:val="2"/>
+          <w:numId w:val="1"/>
+        </w:numPr>
+      </w:pPr>
+      <w:r>
+        <w:t>Action Table (S75)</w:t>
+      </w:r>
+    </w:p>
+    <w:p>
+      <w:pPr>
+        <w:pStyle w:val="Listenabsatz"/>
+        <w:numPr>
+          <w:ilvl w:val="3"/>
+          <w:numId w:val="1"/>
+        </w:numPr>
+      </w:pPr>
+      <w:r>
+        <w:t>Beschreibt Ablauf</w:t>
+      </w:r>
+    </w:p>
+    <w:p>
+      <w:pPr>
+        <w:pStyle w:val="Listenabsatz"/>
+        <w:numPr>
+          <w:ilvl w:val="1"/>
+          <w:numId w:val="1"/>
+        </w:numPr>
+      </w:pPr>
+      <w:r>
+        <w:t>Bewerte Tests nach Erstellung für Erweiterungen/Ergänzungen</w:t>
+      </w:r>
+      <w:r>
+        <w:t xml:space="preserve"> (S77)</w:t>
+      </w:r>
+    </w:p>
+    <w:p>
+      <w:pPr>
+        <w:pStyle w:val="Listenabsatz"/>
+        <w:numPr>
+          <w:ilvl w:val="1"/>
+          <w:numId w:val="1"/>
+        </w:numPr>
+      </w:pPr>
+      <w:r>
+        <w:t>Vergleich Table / Text Form</w:t>
+      </w:r>
+      <w:r>
+        <w:t xml:space="preserve"> (S80)</w:t>
+      </w:r>
+    </w:p>
+    <w:p>
+      <w:pPr>
+        <w:pStyle w:val="Listenabsatz"/>
+        <w:numPr>
+          <w:ilvl w:val="1"/>
+          <w:numId w:val="1"/>
+        </w:numPr>
+      </w:pPr>
+      <w:r>
+        <w:t>Hinweis von vorherigen Kapiteln: Tests können auf allen Leveln laufen</w:t>
+      </w:r>
+      <w:r>
+        <w:t xml:space="preserve"> (S80)</w:t>
+      </w:r>
+    </w:p>
     <w:p/>
     <w:p/>
     <w:p/>

</xml_diff>